<commit_message>
menghapus gambar git push
</commit_message>
<xml_diff>
--- a/PRAKTIKUM GIT HUB dewi puspita sari.docx
+++ b/PRAKTIKUM GIT HUB dewi puspita sari.docx
@@ -6082,12 +6082,13 @@
         <w:rPr>
           <w:noProof/>
           <w:lang w:val="id-ID" w:eastAsia="id-ID"/>
+          <w14:ligatures w14:val="standardContextual"/>
         </w:rPr>
         <w:drawing>
-          <wp:inline distT="0" distB="0" distL="0" distR="0" wp14:anchorId="093562CB" wp14:editId="3E0F9406">
-            <wp:extent cx="5753819" cy="3811469"/>
-            <wp:effectExtent l="0" t="0" r="0" b="0"/>
-            <wp:docPr id="74" name="Picture 74"/>
+          <wp:inline distT="0" distB="0" distL="0" distR="0" wp14:anchorId="00B52566" wp14:editId="594583C4">
+            <wp:extent cx="5904230" cy="2644140"/>
+            <wp:effectExtent l="0" t="0" r="1270" b="3810"/>
+            <wp:docPr id="13" name="Picture 13"/>
             <wp:cNvGraphicFramePr>
               <a:graphicFrameLocks xmlns:a="http://schemas.openxmlformats.org/drawingml/2006/main" noChangeAspect="1"/>
             </wp:cNvGraphicFramePr>
@@ -6107,7 +6108,7 @@
                   <pic:spPr>
                     <a:xfrm>
                       <a:off x="0" y="0"/>
-                      <a:ext cx="5754945" cy="3812215"/>
+                      <a:ext cx="5904230" cy="2644140"/>
                     </a:xfrm>
                     <a:prstGeom prst="rect">
                       <a:avLst/>
@@ -6119,6 +6120,8 @@
           </wp:inline>
         </w:drawing>
       </w:r>
+      <w:bookmarkStart w:id="12" w:name="_GoBack"/>
+      <w:bookmarkEnd w:id="12"/>
     </w:p>
     <w:p>
       <w:pPr>
@@ -6127,223 +6130,6 @@
           <w:bCs/>
           <w:color w:val="323130"/>
           <w:sz w:val="30"/>
-          <w:lang w:val="id-ID"/>
-        </w:rPr>
-      </w:pPr>
-      <w:r>
-        <w:rPr>
-          <w:b/>
-          <w:bCs/>
-          <w:color w:val="323130"/>
-          <w:sz w:val="30"/>
-          <w:lang w:val="id-ID"/>
-        </w:rPr>
-        <w:lastRenderedPageBreak/>
-        <w:t>MELAKUKAN COMMIT BERULANG</w:t>
-      </w:r>
-    </w:p>
-    <w:p>
-      <w:pPr>
-        <w:rPr>
-          <w:b/>
-          <w:bCs/>
-          <w:color w:val="323130"/>
-          <w:sz w:val="30"/>
-        </w:rPr>
-      </w:pPr>
-    </w:p>
-    <w:p>
-      <w:pPr>
-        <w:rPr>
-          <w:b/>
-          <w:bCs/>
-          <w:color w:val="323130"/>
-          <w:sz w:val="30"/>
-        </w:rPr>
-      </w:pPr>
-    </w:p>
-    <w:p>
-      <w:pPr>
-        <w:rPr>
-          <w:b/>
-          <w:bCs/>
-          <w:color w:val="323130"/>
-          <w:sz w:val="30"/>
-        </w:rPr>
-      </w:pPr>
-    </w:p>
-    <w:p>
-      <w:pPr>
-        <w:pStyle w:val="ListParagraph"/>
-        <w:numPr>
-          <w:ilvl w:val="0"/>
-          <w:numId w:val="40"/>
-        </w:numPr>
-        <w:ind w:left="284" w:hanging="294"/>
-        <w:contextualSpacing w:val="0"/>
-        <w:rPr>
-          <w:rFonts w:asciiTheme="minorHAnsi" w:eastAsiaTheme="minorHAnsi" w:hAnsiTheme="minorHAnsi" w:cstheme="minorBidi"/>
-          <w:b/>
-          <w:sz w:val="22"/>
-          <w:szCs w:val="22"/>
-        </w:rPr>
-      </w:pPr>
-      <w:r>
-        <w:rPr>
-          <w:rFonts w:asciiTheme="minorHAnsi" w:hAnsiTheme="minorHAnsi" w:cstheme="minorBidi"/>
-          <w:b/>
-          <w:sz w:val="22"/>
-          <w:szCs w:val="22"/>
-        </w:rPr>
-        <w:t xml:space="preserve">Git </w:t>
-      </w:r>
-      <w:r>
-        <w:rPr>
-          <w:b/>
-        </w:rPr>
-        <w:t>push</w:t>
-      </w:r>
-    </w:p>
-    <w:p>
-      <w:pPr>
-        <w:rPr>
-          <w:rFonts w:ascii="Consolas" w:hAnsi="Consolas" w:cs="Consolas"/>
-          <w:sz w:val="20"/>
-          <w:szCs w:val="20"/>
-        </w:rPr>
-      </w:pPr>
-    </w:p>
-    <w:p>
-      <w:pPr>
-        <w:ind w:left="284"/>
-        <w:rPr>
-          <w:rFonts w:ascii="Consolas" w:hAnsi="Consolas" w:cs="Consolas"/>
-          <w:sz w:val="20"/>
-          <w:szCs w:val="20"/>
-        </w:rPr>
-      </w:pPr>
-      <w:r>
-        <w:rPr>
-          <w:rFonts w:ascii="Consolas" w:hAnsi="Consolas" w:cs="Consolas"/>
-          <w:sz w:val="20"/>
-          <w:szCs w:val="20"/>
-        </w:rPr>
-        <w:t>Mel</w:t>
-      </w:r>
-      <w:r>
-        <w:rPr>
-          <w:rFonts w:ascii="Consolas" w:hAnsi="Consolas" w:cs="Consolas"/>
-          <w:sz w:val="20"/>
-          <w:szCs w:val="20"/>
-        </w:rPr>
-        <w:t xml:space="preserve">akukan </w:t>
-      </w:r>
-      <w:r>
-        <w:rPr>
-          <w:rFonts w:ascii="Consolas" w:hAnsi="Consolas" w:cs="Consolas"/>
-          <w:sz w:val="20"/>
-          <w:szCs w:val="20"/>
-        </w:rPr>
-        <w:t>git push . untuk melakukan update project kita ke github</w:t>
-      </w:r>
-      <w:r>
-        <w:rPr>
-          <w:rFonts w:ascii="Consolas" w:hAnsi="Consolas" w:cs="Consolas"/>
-          <w:sz w:val="20"/>
-          <w:szCs w:val="20"/>
-        </w:rPr>
-        <w:t>.</w:t>
-      </w:r>
-    </w:p>
-    <w:p>
-      <w:pPr>
-        <w:ind w:left="284"/>
-        <w:rPr>
-          <w:rFonts w:ascii="Consolas" w:hAnsi="Consolas" w:cs="Consolas"/>
-          <w:sz w:val="20"/>
-          <w:szCs w:val="20"/>
-        </w:rPr>
-      </w:pPr>
-    </w:p>
-    <w:p>
-      <w:pPr>
-        <w:shd w:val="clear" w:color="auto" w:fill="FFE599" w:themeFill="accent4" w:themeFillTint="66"/>
-        <w:ind w:left="284"/>
-        <w:rPr>
-          <w:rFonts w:ascii="Consolas" w:hAnsi="Consolas" w:cs="Consolas"/>
-          <w:sz w:val="20"/>
-          <w:szCs w:val="20"/>
-        </w:rPr>
-      </w:pPr>
-      <w:r>
-        <w:rPr>
-          <w:rFonts w:ascii="Consolas" w:hAnsi="Consolas" w:cs="Consolas"/>
-          <w:sz w:val="20"/>
-          <w:szCs w:val="20"/>
-        </w:rPr>
-        <w:t xml:space="preserve">git </w:t>
-      </w:r>
-      <w:r>
-        <w:rPr>
-          <w:rFonts w:ascii="Consolas" w:hAnsi="Consolas" w:cs="Consolas"/>
-          <w:sz w:val="20"/>
-          <w:szCs w:val="20"/>
-        </w:rPr>
-        <w:t>push.</w:t>
-      </w:r>
-    </w:p>
-    <w:p>
-      <w:pPr>
-        <w:ind w:left="284"/>
-        <w:rPr>
-          <w:color w:val="323130"/>
-          <w:sz w:val="30"/>
-        </w:rPr>
-      </w:pPr>
-    </w:p>
-    <w:p>
-      <w:pPr>
-        <w:ind w:left="284"/>
-        <w:rPr>
-          <w:rFonts w:ascii="Consolas" w:eastAsiaTheme="minorHAnsi" w:hAnsi="Consolas" w:cs="Consolas"/>
-          <w:sz w:val="20"/>
-          <w:szCs w:val="20"/>
-        </w:rPr>
-      </w:pPr>
-      <w:r>
-        <w:rPr>
-          <w:rFonts w:ascii="Consolas" w:hAnsi="Consolas" w:cs="Consolas"/>
-          <w:sz w:val="20"/>
-          <w:szCs w:val="20"/>
-        </w:rPr>
-        <w:t>Agar lebih efektif dan effisien kita dapat menggunakan extensi git lens yang sudah terinstal di vs code</w:t>
-      </w:r>
-      <w:r>
-        <w:rPr>
-          <w:rFonts w:ascii="Consolas" w:eastAsiaTheme="minorHAnsi" w:hAnsi="Consolas" w:cs="Consolas"/>
-          <w:sz w:val="20"/>
-          <w:szCs w:val="20"/>
-        </w:rPr>
-        <w:t>.</w:t>
-      </w:r>
-    </w:p>
-    <w:p>
-      <w:pPr>
-        <w:rPr>
-          <w:b/>
-          <w:bCs/>
-          <w:color w:val="323130"/>
-          <w:sz w:val="30"/>
-        </w:rPr>
-      </w:pPr>
-    </w:p>
-    <w:p>
-      <w:pPr>
-        <w:rPr>
-          <w:b/>
-          <w:bCs/>
-          <w:color w:val="323130"/>
-          <w:sz w:val="30"/>
         </w:rPr>
       </w:pPr>
       <w:r>
@@ -6351,11 +6137,12 @@
           <w:noProof/>
           <w:lang w:val="id-ID" w:eastAsia="id-ID"/>
         </w:rPr>
+        <w:lastRenderedPageBreak/>
         <w:drawing>
-          <wp:inline distT="0" distB="0" distL="0" distR="0" wp14:anchorId="23B184F7" wp14:editId="7184CD51">
-            <wp:extent cx="5641675" cy="3613521"/>
-            <wp:effectExtent l="0" t="0" r="0" b="6350"/>
-            <wp:docPr id="75" name="Picture 75"/>
+          <wp:inline distT="0" distB="0" distL="0" distR="0" wp14:anchorId="093562CB" wp14:editId="3E0F9406">
+            <wp:extent cx="5753819" cy="3811469"/>
+            <wp:effectExtent l="0" t="0" r="0" b="0"/>
+            <wp:docPr id="74" name="Picture 74"/>
             <wp:cNvGraphicFramePr>
               <a:graphicFrameLocks xmlns:a="http://schemas.openxmlformats.org/drawingml/2006/main" noChangeAspect="1"/>
             </wp:cNvGraphicFramePr>
@@ -6375,7 +6162,7 @@
                   <pic:spPr>
                     <a:xfrm>
                       <a:off x="0" y="0"/>
-                      <a:ext cx="5644161" cy="3615113"/>
+                      <a:ext cx="5754945" cy="3812215"/>
                     </a:xfrm>
                     <a:prstGeom prst="rect">
                       <a:avLst/>
@@ -6395,16 +6182,222 @@
           <w:bCs/>
           <w:color w:val="323130"/>
           <w:sz w:val="30"/>
-        </w:rPr>
-      </w:pPr>
-    </w:p>
-    <w:p>
-      <w:pPr>
+          <w:lang w:val="id-ID"/>
+        </w:rPr>
+      </w:pPr>
+      <w:r>
         <w:rPr>
           <w:b/>
           <w:bCs/>
           <w:color w:val="323130"/>
           <w:sz w:val="30"/>
+          <w:lang w:val="id-ID"/>
+        </w:rPr>
+        <w:t>MELAKUKAN COMMIT BERULANG</w:t>
+      </w:r>
+    </w:p>
+    <w:p>
+      <w:pPr>
+        <w:rPr>
+          <w:b/>
+          <w:bCs/>
+          <w:color w:val="323130"/>
+          <w:sz w:val="30"/>
+        </w:rPr>
+      </w:pPr>
+    </w:p>
+    <w:p>
+      <w:pPr>
+        <w:rPr>
+          <w:b/>
+          <w:bCs/>
+          <w:color w:val="323130"/>
+          <w:sz w:val="30"/>
+        </w:rPr>
+      </w:pPr>
+    </w:p>
+    <w:p>
+      <w:pPr>
+        <w:rPr>
+          <w:b/>
+          <w:bCs/>
+          <w:color w:val="323130"/>
+          <w:sz w:val="30"/>
+        </w:rPr>
+      </w:pPr>
+    </w:p>
+    <w:p>
+      <w:pPr>
+        <w:pStyle w:val="ListParagraph"/>
+        <w:numPr>
+          <w:ilvl w:val="0"/>
+          <w:numId w:val="40"/>
+        </w:numPr>
+        <w:ind w:left="284" w:hanging="294"/>
+        <w:contextualSpacing w:val="0"/>
+        <w:rPr>
+          <w:rFonts w:asciiTheme="minorHAnsi" w:eastAsiaTheme="minorHAnsi" w:hAnsiTheme="minorHAnsi" w:cstheme="minorBidi"/>
+          <w:b/>
+          <w:sz w:val="22"/>
+          <w:szCs w:val="22"/>
+        </w:rPr>
+      </w:pPr>
+      <w:r>
+        <w:rPr>
+          <w:rFonts w:asciiTheme="minorHAnsi" w:hAnsiTheme="minorHAnsi" w:cstheme="minorBidi"/>
+          <w:b/>
+          <w:sz w:val="22"/>
+          <w:szCs w:val="22"/>
+        </w:rPr>
+        <w:t xml:space="preserve">Git </w:t>
+      </w:r>
+      <w:r>
+        <w:rPr>
+          <w:b/>
+        </w:rPr>
+        <w:t>push</w:t>
+      </w:r>
+    </w:p>
+    <w:p>
+      <w:pPr>
+        <w:rPr>
+          <w:rFonts w:ascii="Consolas" w:hAnsi="Consolas" w:cs="Consolas"/>
+          <w:sz w:val="20"/>
+          <w:szCs w:val="20"/>
+        </w:rPr>
+      </w:pPr>
+    </w:p>
+    <w:p>
+      <w:pPr>
+        <w:ind w:left="284"/>
+        <w:rPr>
+          <w:rFonts w:ascii="Consolas" w:hAnsi="Consolas" w:cs="Consolas"/>
+          <w:sz w:val="20"/>
+          <w:szCs w:val="20"/>
+        </w:rPr>
+      </w:pPr>
+      <w:r>
+        <w:rPr>
+          <w:rFonts w:ascii="Consolas" w:hAnsi="Consolas" w:cs="Consolas"/>
+          <w:sz w:val="20"/>
+          <w:szCs w:val="20"/>
+        </w:rPr>
+        <w:t>Mel</w:t>
+      </w:r>
+      <w:r>
+        <w:rPr>
+          <w:rFonts w:ascii="Consolas" w:hAnsi="Consolas" w:cs="Consolas"/>
+          <w:sz w:val="20"/>
+          <w:szCs w:val="20"/>
+        </w:rPr>
+        <w:t xml:space="preserve">akukan </w:t>
+      </w:r>
+      <w:r>
+        <w:rPr>
+          <w:rFonts w:ascii="Consolas" w:hAnsi="Consolas" w:cs="Consolas"/>
+          <w:sz w:val="20"/>
+          <w:szCs w:val="20"/>
+        </w:rPr>
+        <w:t>git push . untuk melakukan update project kita ke github</w:t>
+      </w:r>
+      <w:r>
+        <w:rPr>
+          <w:rFonts w:ascii="Consolas" w:hAnsi="Consolas" w:cs="Consolas"/>
+          <w:sz w:val="20"/>
+          <w:szCs w:val="20"/>
+        </w:rPr>
+        <w:t>.</w:t>
+      </w:r>
+    </w:p>
+    <w:p>
+      <w:pPr>
+        <w:ind w:left="284"/>
+        <w:rPr>
+          <w:rFonts w:ascii="Consolas" w:hAnsi="Consolas" w:cs="Consolas"/>
+          <w:sz w:val="20"/>
+          <w:szCs w:val="20"/>
+        </w:rPr>
+      </w:pPr>
+    </w:p>
+    <w:p>
+      <w:pPr>
+        <w:shd w:val="clear" w:color="auto" w:fill="FFE599" w:themeFill="accent4" w:themeFillTint="66"/>
+        <w:ind w:left="284"/>
+        <w:rPr>
+          <w:rFonts w:ascii="Consolas" w:hAnsi="Consolas" w:cs="Consolas"/>
+          <w:sz w:val="20"/>
+          <w:szCs w:val="20"/>
+        </w:rPr>
+      </w:pPr>
+      <w:r>
+        <w:rPr>
+          <w:rFonts w:ascii="Consolas" w:hAnsi="Consolas" w:cs="Consolas"/>
+          <w:sz w:val="20"/>
+          <w:szCs w:val="20"/>
+        </w:rPr>
+        <w:t xml:space="preserve">git </w:t>
+      </w:r>
+      <w:r>
+        <w:rPr>
+          <w:rFonts w:ascii="Consolas" w:hAnsi="Consolas" w:cs="Consolas"/>
+          <w:sz w:val="20"/>
+          <w:szCs w:val="20"/>
+        </w:rPr>
+        <w:t>push.</w:t>
+      </w:r>
+    </w:p>
+    <w:p>
+      <w:pPr>
+        <w:ind w:left="284"/>
+        <w:rPr>
+          <w:color w:val="323130"/>
+          <w:sz w:val="30"/>
+        </w:rPr>
+      </w:pPr>
+    </w:p>
+    <w:p>
+      <w:pPr>
+        <w:ind w:left="284"/>
+        <w:rPr>
+          <w:rFonts w:ascii="Consolas" w:eastAsiaTheme="minorHAnsi" w:hAnsi="Consolas" w:cs="Consolas"/>
+          <w:sz w:val="20"/>
+          <w:szCs w:val="20"/>
+        </w:rPr>
+      </w:pPr>
+      <w:r>
+        <w:rPr>
+          <w:rFonts w:ascii="Consolas" w:hAnsi="Consolas" w:cs="Consolas"/>
+          <w:sz w:val="20"/>
+          <w:szCs w:val="20"/>
+        </w:rPr>
+        <w:t>Agar lebih efektif dan effisien kita dapat menggunakan extensi git lens yang sudah terinstal di vs code</w:t>
+      </w:r>
+      <w:r>
+        <w:rPr>
+          <w:rFonts w:ascii="Consolas" w:eastAsiaTheme="minorHAnsi" w:hAnsi="Consolas" w:cs="Consolas"/>
+          <w:sz w:val="20"/>
+          <w:szCs w:val="20"/>
+        </w:rPr>
+        <w:t>.</w:t>
+      </w:r>
+    </w:p>
+    <w:p>
+      <w:pPr>
+        <w:rPr>
+          <w:b/>
+          <w:bCs/>
+          <w:color w:val="323130"/>
+          <w:sz w:val="30"/>
+        </w:rPr>
+      </w:pPr>
+    </w:p>
+    <w:p>
+      <w:pPr>
+        <w:rPr>
+          <w:b/>
+          <w:bCs/>
+          <w:color w:val="323130"/>
+          <w:sz w:val="30"/>
         </w:rPr>
       </w:pPr>
       <w:r>
@@ -6412,11 +6405,12 @@
           <w:noProof/>
           <w:lang w:val="id-ID" w:eastAsia="id-ID"/>
         </w:rPr>
+        <w:lastRenderedPageBreak/>
         <w:drawing>
-          <wp:inline distT="0" distB="0" distL="0" distR="0" wp14:anchorId="7205752D" wp14:editId="790C85D5">
-            <wp:extent cx="5658928" cy="2419049"/>
-            <wp:effectExtent l="0" t="0" r="0" b="635"/>
-            <wp:docPr id="76" name="Picture 76"/>
+          <wp:inline distT="0" distB="0" distL="0" distR="0" wp14:anchorId="23B184F7" wp14:editId="7184CD51">
+            <wp:extent cx="5641675" cy="3613521"/>
+            <wp:effectExtent l="0" t="0" r="0" b="6350"/>
+            <wp:docPr id="75" name="Picture 75"/>
             <wp:cNvGraphicFramePr>
               <a:graphicFrameLocks xmlns:a="http://schemas.openxmlformats.org/drawingml/2006/main" noChangeAspect="1"/>
             </wp:cNvGraphicFramePr>
@@ -6436,7 +6430,7 @@
                   <pic:spPr>
                     <a:xfrm>
                       <a:off x="0" y="0"/>
-                      <a:ext cx="5661238" cy="2420037"/>
+                      <a:ext cx="5644161" cy="3615113"/>
                     </a:xfrm>
                     <a:prstGeom prst="rect">
                       <a:avLst/>
@@ -6458,17 +6452,26 @@
           <w:sz w:val="30"/>
         </w:rPr>
       </w:pPr>
+    </w:p>
+    <w:p>
+      <w:pPr>
+        <w:rPr>
+          <w:b/>
+          <w:bCs/>
+          <w:color w:val="323130"/>
+          <w:sz w:val="30"/>
+        </w:rPr>
+      </w:pPr>
       <w:r>
         <w:rPr>
           <w:noProof/>
           <w:lang w:val="id-ID" w:eastAsia="id-ID"/>
         </w:rPr>
-        <w:lastRenderedPageBreak/>
         <w:drawing>
-          <wp:inline distT="0" distB="0" distL="0" distR="0" wp14:anchorId="372361DE" wp14:editId="1B533E87">
-            <wp:extent cx="5417389" cy="3180390"/>
-            <wp:effectExtent l="0" t="0" r="0" b="1270"/>
-            <wp:docPr id="77" name="Picture 77"/>
+          <wp:inline distT="0" distB="0" distL="0" distR="0" wp14:anchorId="7205752D" wp14:editId="790C85D5">
+            <wp:extent cx="5658928" cy="2419049"/>
+            <wp:effectExtent l="0" t="0" r="0" b="635"/>
+            <wp:docPr id="76" name="Picture 76"/>
             <wp:cNvGraphicFramePr>
               <a:graphicFrameLocks xmlns:a="http://schemas.openxmlformats.org/drawingml/2006/main" noChangeAspect="1"/>
             </wp:cNvGraphicFramePr>
@@ -6488,7 +6491,7 @@
                   <pic:spPr>
                     <a:xfrm>
                       <a:off x="0" y="0"/>
-                      <a:ext cx="5419156" cy="3181427"/>
+                      <a:ext cx="5661238" cy="2420037"/>
                     </a:xfrm>
                     <a:prstGeom prst="rect">
                       <a:avLst/>
@@ -6510,205 +6513,17 @@
           <w:sz w:val="30"/>
         </w:rPr>
       </w:pPr>
-    </w:p>
-    <w:p>
-      <w:pPr>
-        <w:pStyle w:val="ListParagraph"/>
-        <w:numPr>
-          <w:ilvl w:val="0"/>
-          <w:numId w:val="40"/>
-        </w:numPr>
-        <w:ind w:left="284" w:hanging="294"/>
-        <w:contextualSpacing w:val="0"/>
-        <w:rPr>
-          <w:rFonts w:asciiTheme="minorHAnsi" w:eastAsiaTheme="minorHAnsi" w:hAnsiTheme="minorHAnsi" w:cstheme="minorBidi"/>
-          <w:b/>
-          <w:sz w:val="22"/>
-          <w:szCs w:val="22"/>
-        </w:rPr>
-      </w:pPr>
-      <w:r>
-        <w:rPr>
-          <w:rFonts w:asciiTheme="minorHAnsi" w:hAnsiTheme="minorHAnsi" w:cstheme="minorBidi"/>
-          <w:b/>
-          <w:sz w:val="22"/>
-          <w:szCs w:val="22"/>
-        </w:rPr>
-        <w:t xml:space="preserve">Git </w:t>
-      </w:r>
-      <w:r>
-        <w:rPr>
-          <w:b/>
-        </w:rPr>
-        <w:t>log</w:t>
-      </w:r>
-    </w:p>
-    <w:p>
-      <w:pPr>
-        <w:rPr>
-          <w:rFonts w:ascii="Consolas" w:hAnsi="Consolas" w:cs="Consolas"/>
-          <w:sz w:val="20"/>
-          <w:szCs w:val="20"/>
-        </w:rPr>
-      </w:pPr>
-    </w:p>
-    <w:p>
-      <w:pPr>
-        <w:ind w:left="284"/>
-        <w:rPr>
-          <w:rFonts w:ascii="Consolas" w:hAnsi="Consolas" w:cs="Consolas"/>
-          <w:sz w:val="20"/>
-          <w:szCs w:val="20"/>
-        </w:rPr>
-      </w:pPr>
-      <w:r>
-        <w:rPr>
-          <w:rFonts w:ascii="Consolas" w:hAnsi="Consolas" w:cs="Consolas"/>
-          <w:sz w:val="20"/>
-          <w:szCs w:val="20"/>
-        </w:rPr>
-        <w:t>Mel</w:t>
-      </w:r>
-      <w:r>
-        <w:rPr>
-          <w:rFonts w:ascii="Consolas" w:hAnsi="Consolas" w:cs="Consolas"/>
-          <w:sz w:val="20"/>
-          <w:szCs w:val="20"/>
-        </w:rPr>
-        <w:t xml:space="preserve">akukan </w:t>
-      </w:r>
-      <w:r>
-        <w:rPr>
-          <w:rFonts w:ascii="Consolas" w:hAnsi="Consolas" w:cs="Consolas"/>
-          <w:sz w:val="20"/>
-          <w:szCs w:val="20"/>
-        </w:rPr>
-        <w:t>git log . untuk melihat/check update file project kita ke github</w:t>
-      </w:r>
-      <w:r>
-        <w:rPr>
-          <w:rFonts w:ascii="Consolas" w:hAnsi="Consolas" w:cs="Consolas"/>
-          <w:sz w:val="20"/>
-          <w:szCs w:val="20"/>
-        </w:rPr>
-        <w:t>.</w:t>
-      </w:r>
-    </w:p>
-    <w:p>
-      <w:pPr>
-        <w:ind w:left="284"/>
-        <w:rPr>
-          <w:rFonts w:ascii="Consolas" w:hAnsi="Consolas" w:cs="Consolas"/>
-          <w:sz w:val="20"/>
-          <w:szCs w:val="20"/>
-        </w:rPr>
-      </w:pPr>
-    </w:p>
-    <w:p>
-      <w:pPr>
-        <w:shd w:val="clear" w:color="auto" w:fill="FFE599" w:themeFill="accent4" w:themeFillTint="66"/>
-        <w:ind w:left="284"/>
-        <w:rPr>
-          <w:rFonts w:ascii="Consolas" w:hAnsi="Consolas" w:cs="Consolas"/>
-          <w:sz w:val="20"/>
-          <w:szCs w:val="20"/>
-        </w:rPr>
-      </w:pPr>
-      <w:r>
-        <w:rPr>
-          <w:rFonts w:ascii="Consolas" w:hAnsi="Consolas" w:cs="Consolas"/>
-          <w:sz w:val="20"/>
-          <w:szCs w:val="20"/>
-        </w:rPr>
-        <w:t xml:space="preserve">git </w:t>
-      </w:r>
-      <w:r>
-        <w:rPr>
-          <w:rFonts w:ascii="Consolas" w:hAnsi="Consolas" w:cs="Consolas"/>
-          <w:sz w:val="20"/>
-          <w:szCs w:val="20"/>
-        </w:rPr>
-        <w:t>log.</w:t>
-      </w:r>
-    </w:p>
-    <w:p>
-      <w:pPr>
-        <w:ind w:left="284"/>
-        <w:rPr>
-          <w:color w:val="323130"/>
-          <w:sz w:val="30"/>
-        </w:rPr>
-      </w:pPr>
-    </w:p>
-    <w:p>
-      <w:pPr>
-        <w:pStyle w:val="Heading3"/>
-        <w:shd w:val="clear" w:color="auto" w:fill="FFFFFF"/>
-        <w:spacing w:before="0"/>
-        <w:ind w:left="284"/>
-        <w:rPr>
-          <w:rFonts w:ascii="Segoe UI" w:hAnsi="Segoe UI" w:cs="Segoe UI"/>
-          <w:color w:val="1F2328"/>
-          <w:sz w:val="20"/>
-        </w:rPr>
-      </w:pPr>
-      <w:bookmarkStart w:id="12" w:name="_Toc171966116"/>
-      <w:r>
-        <w:rPr>
-          <w:rFonts w:ascii="Segoe UI" w:hAnsi="Segoe UI" w:cs="Segoe UI"/>
-          <w:color w:val="1F2328"/>
-          <w:sz w:val="20"/>
-        </w:rPr>
-        <w:t>Agar lebih efektif dan effisien kita dapat menggunakan extensi git lens yang sudah terinstal di vs code.</w:t>
-      </w:r>
-      <w:bookmarkEnd w:id="12"/>
-    </w:p>
-    <w:p>
-      <w:pPr>
-        <w:pStyle w:val="Heading3"/>
-        <w:shd w:val="clear" w:color="auto" w:fill="FFFFFF"/>
-        <w:spacing w:before="0"/>
-        <w:ind w:left="284"/>
-        <w:rPr>
-          <w:rFonts w:ascii="Segoe UI" w:hAnsi="Segoe UI" w:cs="Segoe UI"/>
-          <w:color w:val="1F2328"/>
-          <w:sz w:val="20"/>
-        </w:rPr>
-      </w:pPr>
-      <w:bookmarkStart w:id="13" w:name="_Toc171966117"/>
-      <w:r>
-        <w:rPr>
-          <w:rFonts w:ascii="Segoe UI" w:hAnsi="Segoe UI" w:cs="Segoe UI"/>
-          <w:color w:val="1F2328"/>
-          <w:sz w:val="20"/>
-        </w:rPr>
-        <w:t>Namun kita bisa juga langsung mengecek ke repository kita di github. Yaitu dengan mengklik bagian commit.</w:t>
-      </w:r>
-      <w:bookmarkEnd w:id="13"/>
-      <w:r>
-        <w:rPr>
-          <w:rFonts w:ascii="Segoe UI" w:hAnsi="Segoe UI" w:cs="Segoe UI"/>
-          <w:color w:val="1F2328"/>
-          <w:sz w:val="20"/>
-        </w:rPr>
-        <w:t xml:space="preserve"> </w:t>
-      </w:r>
-    </w:p>
-    <w:p/>
-    <w:p>
-      <w:pPr>
-        <w:ind w:left="284"/>
-      </w:pPr>
       <w:r>
         <w:rPr>
           <w:noProof/>
           <w:lang w:val="id-ID" w:eastAsia="id-ID"/>
         </w:rPr>
+        <w:lastRenderedPageBreak/>
         <w:drawing>
-          <wp:inline distT="0" distB="0" distL="0" distR="0" wp14:anchorId="1C063898" wp14:editId="5E474CBC">
-            <wp:extent cx="5329669" cy="2313830"/>
-            <wp:effectExtent l="0" t="0" r="4445" b="0"/>
-            <wp:docPr id="78" name="Picture 78"/>
+          <wp:inline distT="0" distB="0" distL="0" distR="0" wp14:anchorId="372361DE" wp14:editId="1B533E87">
+            <wp:extent cx="5417389" cy="3180390"/>
+            <wp:effectExtent l="0" t="0" r="0" b="1270"/>
+            <wp:docPr id="77" name="Picture 77"/>
             <wp:cNvGraphicFramePr>
               <a:graphicFrameLocks xmlns:a="http://schemas.openxmlformats.org/drawingml/2006/main" noChangeAspect="1"/>
             </wp:cNvGraphicFramePr>
@@ -6728,7 +6543,7 @@
                   <pic:spPr>
                     <a:xfrm>
                       <a:off x="0" y="0"/>
-                      <a:ext cx="5329669" cy="2313830"/>
+                      <a:ext cx="5419156" cy="3181427"/>
                     </a:xfrm>
                     <a:prstGeom prst="rect">
                       <a:avLst/>
@@ -6742,32 +6557,213 @@
       </w:r>
     </w:p>
     <w:p>
-      <w:r>
-        <w:br w:type="page"/>
-      </w:r>
-    </w:p>
-    <w:p>
-      <w:r>
+      <w:pPr>
+        <w:rPr>
+          <w:b/>
+          <w:bCs/>
+          <w:color w:val="323130"/>
+          <w:sz w:val="30"/>
+        </w:rPr>
+      </w:pPr>
+    </w:p>
+    <w:p>
+      <w:pPr>
+        <w:pStyle w:val="ListParagraph"/>
+        <w:numPr>
+          <w:ilvl w:val="0"/>
+          <w:numId w:val="40"/>
+        </w:numPr>
+        <w:ind w:left="284" w:hanging="294"/>
+        <w:contextualSpacing w:val="0"/>
+        <w:rPr>
+          <w:rFonts w:asciiTheme="minorHAnsi" w:eastAsiaTheme="minorHAnsi" w:hAnsiTheme="minorHAnsi" w:cstheme="minorBidi"/>
+          <w:b/>
+          <w:sz w:val="22"/>
+          <w:szCs w:val="22"/>
+        </w:rPr>
+      </w:pPr>
+      <w:r>
+        <w:rPr>
+          <w:rFonts w:asciiTheme="minorHAnsi" w:hAnsiTheme="minorHAnsi" w:cstheme="minorBidi"/>
+          <w:b/>
+          <w:sz w:val="22"/>
+          <w:szCs w:val="22"/>
+        </w:rPr>
+        <w:t xml:space="preserve">Git </w:t>
+      </w:r>
+      <w:r>
+        <w:rPr>
+          <w:b/>
+        </w:rPr>
+        <w:t>log</w:t>
+      </w:r>
+    </w:p>
+    <w:p>
+      <w:pPr>
+        <w:rPr>
+          <w:rFonts w:ascii="Consolas" w:hAnsi="Consolas" w:cs="Consolas"/>
+          <w:sz w:val="20"/>
+          <w:szCs w:val="20"/>
+        </w:rPr>
+      </w:pPr>
+    </w:p>
+    <w:p>
+      <w:pPr>
+        <w:ind w:left="284"/>
+        <w:rPr>
+          <w:rFonts w:ascii="Consolas" w:hAnsi="Consolas" w:cs="Consolas"/>
+          <w:sz w:val="20"/>
+          <w:szCs w:val="20"/>
+        </w:rPr>
+      </w:pPr>
+      <w:r>
+        <w:rPr>
+          <w:rFonts w:ascii="Consolas" w:hAnsi="Consolas" w:cs="Consolas"/>
+          <w:sz w:val="20"/>
+          <w:szCs w:val="20"/>
+        </w:rPr>
+        <w:t>Mel</w:t>
+      </w:r>
+      <w:r>
+        <w:rPr>
+          <w:rFonts w:ascii="Consolas" w:hAnsi="Consolas" w:cs="Consolas"/>
+          <w:sz w:val="20"/>
+          <w:szCs w:val="20"/>
+        </w:rPr>
+        <w:t xml:space="preserve">akukan </w:t>
+      </w:r>
+      <w:r>
+        <w:rPr>
+          <w:rFonts w:ascii="Consolas" w:hAnsi="Consolas" w:cs="Consolas"/>
+          <w:sz w:val="20"/>
+          <w:szCs w:val="20"/>
+        </w:rPr>
+        <w:t>git log . untuk melihat/check update file project kita ke github</w:t>
+      </w:r>
+      <w:r>
+        <w:rPr>
+          <w:rFonts w:ascii="Consolas" w:hAnsi="Consolas" w:cs="Consolas"/>
+          <w:sz w:val="20"/>
+          <w:szCs w:val="20"/>
+        </w:rPr>
+        <w:t>.</w:t>
+      </w:r>
+    </w:p>
+    <w:p>
+      <w:pPr>
+        <w:ind w:left="284"/>
+        <w:rPr>
+          <w:rFonts w:ascii="Consolas" w:hAnsi="Consolas" w:cs="Consolas"/>
+          <w:sz w:val="20"/>
+          <w:szCs w:val="20"/>
+        </w:rPr>
+      </w:pPr>
+    </w:p>
+    <w:p>
+      <w:pPr>
+        <w:shd w:val="clear" w:color="auto" w:fill="FFE599" w:themeFill="accent4" w:themeFillTint="66"/>
+        <w:ind w:left="284"/>
+        <w:rPr>
+          <w:rFonts w:ascii="Consolas" w:hAnsi="Consolas" w:cs="Consolas"/>
+          <w:sz w:val="20"/>
+          <w:szCs w:val="20"/>
+        </w:rPr>
+      </w:pPr>
+      <w:r>
+        <w:rPr>
+          <w:rFonts w:ascii="Consolas" w:hAnsi="Consolas" w:cs="Consolas"/>
+          <w:sz w:val="20"/>
+          <w:szCs w:val="20"/>
+        </w:rPr>
+        <w:t xml:space="preserve">git </w:t>
+      </w:r>
+      <w:r>
+        <w:rPr>
+          <w:rFonts w:ascii="Consolas" w:hAnsi="Consolas" w:cs="Consolas"/>
+          <w:sz w:val="20"/>
+          <w:szCs w:val="20"/>
+        </w:rPr>
+        <w:t>log.</w:t>
+      </w:r>
+    </w:p>
+    <w:p>
+      <w:pPr>
+        <w:ind w:left="284"/>
+        <w:rPr>
+          <w:color w:val="323130"/>
+          <w:sz w:val="30"/>
+        </w:rPr>
+      </w:pPr>
+    </w:p>
+    <w:p>
+      <w:pPr>
+        <w:pStyle w:val="Heading3"/>
+        <w:shd w:val="clear" w:color="auto" w:fill="FFFFFF"/>
+        <w:spacing w:before="0"/>
+        <w:ind w:left="284"/>
         <w:rPr>
           <w:rFonts w:ascii="Segoe UI" w:hAnsi="Segoe UI" w:cs="Segoe UI"/>
           <w:color w:val="1F2328"/>
           <w:sz w:val="20"/>
         </w:rPr>
-        <w:lastRenderedPageBreak/>
-        <w:t>Dengan menggunakan git log di comand prompt dapat pula ita lihat riwayat commit yang telah kita lakukan</w:t>
-      </w:r>
-    </w:p>
-    <w:p>
+      </w:pPr>
+      <w:bookmarkStart w:id="13" w:name="_Toc171966116"/>
+      <w:r>
+        <w:rPr>
+          <w:rFonts w:ascii="Segoe UI" w:hAnsi="Segoe UI" w:cs="Segoe UI"/>
+          <w:color w:val="1F2328"/>
+          <w:sz w:val="20"/>
+        </w:rPr>
+        <w:t>Agar lebih efektif dan effisien kita dapat menggunakan extensi git lens yang sudah terinstal di vs code.</w:t>
+      </w:r>
+      <w:bookmarkEnd w:id="13"/>
+    </w:p>
+    <w:p>
+      <w:pPr>
+        <w:pStyle w:val="Heading3"/>
+        <w:shd w:val="clear" w:color="auto" w:fill="FFFFFF"/>
+        <w:spacing w:before="0"/>
+        <w:ind w:left="284"/>
+        <w:rPr>
+          <w:rFonts w:ascii="Segoe UI" w:hAnsi="Segoe UI" w:cs="Segoe UI"/>
+          <w:color w:val="1F2328"/>
+          <w:sz w:val="20"/>
+        </w:rPr>
+      </w:pPr>
+      <w:bookmarkStart w:id="14" w:name="_Toc171966117"/>
+      <w:r>
+        <w:rPr>
+          <w:rFonts w:ascii="Segoe UI" w:hAnsi="Segoe UI" w:cs="Segoe UI"/>
+          <w:color w:val="1F2328"/>
+          <w:sz w:val="20"/>
+        </w:rPr>
+        <w:t>Namun kita bisa juga langsung mengecek ke repository kita di github. Yaitu dengan mengklik bagian commit.</w:t>
+      </w:r>
+      <w:bookmarkEnd w:id="14"/>
+      <w:r>
+        <w:rPr>
+          <w:rFonts w:ascii="Segoe UI" w:hAnsi="Segoe UI" w:cs="Segoe UI"/>
+          <w:color w:val="1F2328"/>
+          <w:sz w:val="20"/>
+        </w:rPr>
+        <w:t xml:space="preserve"> </w:t>
+      </w:r>
+    </w:p>
+    <w:p/>
+    <w:p>
+      <w:pPr>
+        <w:ind w:left="284"/>
+      </w:pPr>
       <w:r>
         <w:rPr>
           <w:noProof/>
           <w:lang w:val="id-ID" w:eastAsia="id-ID"/>
         </w:rPr>
         <w:drawing>
-          <wp:inline distT="0" distB="0" distL="0" distR="0" wp14:anchorId="1BE22285" wp14:editId="1E7FCB63">
-            <wp:extent cx="4400856" cy="2743200"/>
-            <wp:effectExtent l="0" t="0" r="0" b="0"/>
-            <wp:docPr id="79" name="Picture 79"/>
+          <wp:inline distT="0" distB="0" distL="0" distR="0" wp14:anchorId="1C063898" wp14:editId="5E474CBC">
+            <wp:extent cx="5329669" cy="2313830"/>
+            <wp:effectExtent l="0" t="0" r="4445" b="0"/>
+            <wp:docPr id="78" name="Picture 78"/>
             <wp:cNvGraphicFramePr>
               <a:graphicFrameLocks xmlns:a="http://schemas.openxmlformats.org/drawingml/2006/main" noChangeAspect="1"/>
             </wp:cNvGraphicFramePr>
@@ -6787,7 +6783,7 @@
                   <pic:spPr>
                     <a:xfrm>
                       <a:off x="0" y="0"/>
-                      <a:ext cx="4402241" cy="2744063"/>
+                      <a:ext cx="5329669" cy="2313830"/>
                     </a:xfrm>
                     <a:prstGeom prst="rect">
                       <a:avLst/>
@@ -6800,48 +6796,22 @@
         </w:drawing>
       </w:r>
     </w:p>
-    <w:p/>
-    <w:p>
-      <w:pPr>
-        <w:pStyle w:val="Heading3"/>
-        <w:shd w:val="clear" w:color="auto" w:fill="FFFFFF"/>
-        <w:spacing w:before="0"/>
-        <w:ind w:left="284"/>
+    <w:p>
+      <w:r>
+        <w:br w:type="page"/>
+      </w:r>
+    </w:p>
+    <w:p>
+      <w:r>
         <w:rPr>
           <w:rFonts w:ascii="Segoe UI" w:hAnsi="Segoe UI" w:cs="Segoe UI"/>
           <w:color w:val="1F2328"/>
           <w:sz w:val="20"/>
         </w:rPr>
-      </w:pPr>
-      <w:bookmarkStart w:id="14" w:name="_Toc171966118"/>
-      <w:r>
-        <w:rPr>
-          <w:rFonts w:ascii="Segoe UI" w:hAnsi="Segoe UI" w:cs="Segoe UI"/>
-          <w:color w:val="1F2328"/>
-          <w:sz w:val="20"/>
-        </w:rPr>
-        <w:t xml:space="preserve">Di menu commit </w:t>
-      </w:r>
-      <w:r>
-        <w:rPr>
-          <w:rFonts w:ascii="Segoe UI" w:hAnsi="Segoe UI" w:cs="Segoe UI"/>
-          <w:color w:val="1F2328"/>
-          <w:sz w:val="20"/>
-        </w:rPr>
-        <w:t xml:space="preserve">pada github </w:t>
-      </w:r>
-      <w:r>
-        <w:rPr>
-          <w:rFonts w:ascii="Segoe UI" w:hAnsi="Segoe UI" w:cs="Segoe UI"/>
-          <w:color w:val="1F2328"/>
-          <w:sz w:val="20"/>
-        </w:rPr>
-        <w:t>kita dapat juga melihat riwayat dan jumlah commit yang pernah kita buat, lengkap dengan tanggal dan keterangan dari penamaan commit tersebut.</w:t>
-      </w:r>
-      <w:bookmarkEnd w:id="14"/>
-    </w:p>
-    <w:p/>
-    <w:p/>
+        <w:lastRenderedPageBreak/>
+        <w:t>Dengan menggunakan git log di comand prompt dapat pula ita lihat riwayat commit yang telah kita lakukan</w:t>
+      </w:r>
+    </w:p>
     <w:p>
       <w:r>
         <w:rPr>
@@ -6849,10 +6819,10 @@
           <w:lang w:val="id-ID" w:eastAsia="id-ID"/>
         </w:rPr>
         <w:drawing>
-          <wp:inline distT="0" distB="0" distL="0" distR="0" wp14:anchorId="04758235" wp14:editId="16274F5B">
-            <wp:extent cx="4408098" cy="2891089"/>
-            <wp:effectExtent l="0" t="0" r="0" b="5080"/>
-            <wp:docPr id="81" name="Picture 81"/>
+          <wp:inline distT="0" distB="0" distL="0" distR="0" wp14:anchorId="1BE22285" wp14:editId="1E7FCB63">
+            <wp:extent cx="4400856" cy="2743200"/>
+            <wp:effectExtent l="0" t="0" r="0" b="0"/>
+            <wp:docPr id="79" name="Picture 79"/>
             <wp:cNvGraphicFramePr>
               <a:graphicFrameLocks xmlns:a="http://schemas.openxmlformats.org/drawingml/2006/main" noChangeAspect="1"/>
             </wp:cNvGraphicFramePr>
@@ -6872,6 +6842,91 @@
                   <pic:spPr>
                     <a:xfrm>
                       <a:off x="0" y="0"/>
+                      <a:ext cx="4402241" cy="2744063"/>
+                    </a:xfrm>
+                    <a:prstGeom prst="rect">
+                      <a:avLst/>
+                    </a:prstGeom>
+                  </pic:spPr>
+                </pic:pic>
+              </a:graphicData>
+            </a:graphic>
+          </wp:inline>
+        </w:drawing>
+      </w:r>
+    </w:p>
+    <w:p/>
+    <w:p>
+      <w:pPr>
+        <w:pStyle w:val="Heading3"/>
+        <w:shd w:val="clear" w:color="auto" w:fill="FFFFFF"/>
+        <w:spacing w:before="0"/>
+        <w:ind w:left="284"/>
+        <w:rPr>
+          <w:rFonts w:ascii="Segoe UI" w:hAnsi="Segoe UI" w:cs="Segoe UI"/>
+          <w:color w:val="1F2328"/>
+          <w:sz w:val="20"/>
+        </w:rPr>
+      </w:pPr>
+      <w:bookmarkStart w:id="15" w:name="_Toc171966118"/>
+      <w:r>
+        <w:rPr>
+          <w:rFonts w:ascii="Segoe UI" w:hAnsi="Segoe UI" w:cs="Segoe UI"/>
+          <w:color w:val="1F2328"/>
+          <w:sz w:val="20"/>
+        </w:rPr>
+        <w:t xml:space="preserve">Di menu commit </w:t>
+      </w:r>
+      <w:r>
+        <w:rPr>
+          <w:rFonts w:ascii="Segoe UI" w:hAnsi="Segoe UI" w:cs="Segoe UI"/>
+          <w:color w:val="1F2328"/>
+          <w:sz w:val="20"/>
+        </w:rPr>
+        <w:t xml:space="preserve">pada github </w:t>
+      </w:r>
+      <w:r>
+        <w:rPr>
+          <w:rFonts w:ascii="Segoe UI" w:hAnsi="Segoe UI" w:cs="Segoe UI"/>
+          <w:color w:val="1F2328"/>
+          <w:sz w:val="20"/>
+        </w:rPr>
+        <w:t>kita dapat juga melihat riwayat dan jumlah commit yang pernah kita buat, lengkap dengan tanggal dan keterangan dari penamaan commit tersebut.</w:t>
+      </w:r>
+      <w:bookmarkEnd w:id="15"/>
+    </w:p>
+    <w:p/>
+    <w:p/>
+    <w:p>
+      <w:r>
+        <w:rPr>
+          <w:noProof/>
+          <w:lang w:val="id-ID" w:eastAsia="id-ID"/>
+        </w:rPr>
+        <w:drawing>
+          <wp:inline distT="0" distB="0" distL="0" distR="0" wp14:anchorId="04758235" wp14:editId="16274F5B">
+            <wp:extent cx="4408098" cy="2891089"/>
+            <wp:effectExtent l="0" t="0" r="0" b="5080"/>
+            <wp:docPr id="81" name="Picture 81"/>
+            <wp:cNvGraphicFramePr>
+              <a:graphicFrameLocks xmlns:a="http://schemas.openxmlformats.org/drawingml/2006/main" noChangeAspect="1"/>
+            </wp:cNvGraphicFramePr>
+            <a:graphic xmlns:a="http://schemas.openxmlformats.org/drawingml/2006/main">
+              <a:graphicData uri="http://schemas.openxmlformats.org/drawingml/2006/picture">
+                <pic:pic xmlns:pic="http://schemas.openxmlformats.org/drawingml/2006/picture">
+                  <pic:nvPicPr>
+                    <pic:cNvPr id="1" name=""/>
+                    <pic:cNvPicPr/>
+                  </pic:nvPicPr>
+                  <pic:blipFill>
+                    <a:blip r:embed="rId49"/>
+                    <a:stretch>
+                      <a:fillRect/>
+                    </a:stretch>
+                  </pic:blipFill>
+                  <pic:spPr>
+                    <a:xfrm>
+                      <a:off x="0" y="0"/>
                       <a:ext cx="4410257" cy="2892505"/>
                     </a:xfrm>
                     <a:prstGeom prst="rect">
@@ -7045,8 +7100,6 @@
         </w:rPr>
         <w:t>7.ulang lagi dari git status</w:t>
       </w:r>
-      <w:bookmarkStart w:id="15" w:name="_GoBack"/>
-      <w:bookmarkEnd w:id="15"/>
     </w:p>
     <w:p>
       <w:pPr>
@@ -7269,7 +7322,7 @@
         </w:rPr>
         <w:t xml:space="preserve">mail </w:t>
       </w:r>
-      <w:hyperlink r:id="rId49" w:history="1">
+      <w:hyperlink r:id="rId50" w:history="1">
         <w:r>
           <w:rPr>
             <w:rStyle w:val="Hyperlink"/>
@@ -7394,7 +7447,7 @@
                     <pic:cNvPicPr/>
                   </pic:nvPicPr>
                   <pic:blipFill>
-                    <a:blip r:embed="rId50"/>
+                    <a:blip r:embed="rId51"/>
                     <a:stretch>
                       <a:fillRect/>
                     </a:stretch>
@@ -7534,7 +7587,7 @@
         </w:rPr>
         <w:t xml:space="preserve">git remote set-url origin </w:t>
       </w:r>
-      <w:hyperlink r:id="rId51" w:history="1">
+      <w:hyperlink r:id="rId52" w:history="1">
         <w:r>
           <w:rPr>
             <w:rFonts w:ascii="Consolas" w:hAnsi="Consolas" w:cs="Consolas"/>
@@ -7708,402 +7761,6 @@
             <wp:extent cx="5076748" cy="2637747"/>
             <wp:effectExtent l="0" t="0" r="0" b="0"/>
             <wp:docPr id="83" name="Picture 83"/>
-            <wp:cNvGraphicFramePr>
-              <a:graphicFrameLocks xmlns:a="http://schemas.openxmlformats.org/drawingml/2006/main" noChangeAspect="1"/>
-            </wp:cNvGraphicFramePr>
-            <a:graphic xmlns:a="http://schemas.openxmlformats.org/drawingml/2006/main">
-              <a:graphicData uri="http://schemas.openxmlformats.org/drawingml/2006/picture">
-                <pic:pic xmlns:pic="http://schemas.openxmlformats.org/drawingml/2006/picture">
-                  <pic:nvPicPr>
-                    <pic:cNvPr id="1" name=""/>
-                    <pic:cNvPicPr/>
-                  </pic:nvPicPr>
-                  <pic:blipFill>
-                    <a:blip r:embed="rId52"/>
-                    <a:stretch>
-                      <a:fillRect/>
-                    </a:stretch>
-                  </pic:blipFill>
-                  <pic:spPr>
-                    <a:xfrm>
-                      <a:off x="0" y="0"/>
-                      <a:ext cx="5079380" cy="2639114"/>
-                    </a:xfrm>
-                    <a:prstGeom prst="rect">
-                      <a:avLst/>
-                    </a:prstGeom>
-                  </pic:spPr>
-                </pic:pic>
-              </a:graphicData>
-            </a:graphic>
-          </wp:inline>
-        </w:drawing>
-      </w:r>
-    </w:p>
-    <w:p>
-      <w:pPr>
-        <w:rPr>
-          <w:sz w:val="22"/>
-        </w:rPr>
-      </w:pPr>
-    </w:p>
-    <w:p>
-      <w:pPr>
-        <w:rPr>
-          <w:sz w:val="22"/>
-        </w:rPr>
-      </w:pPr>
-      <w:r>
-        <w:rPr>
-          <w:sz w:val="22"/>
-        </w:rPr>
-        <w:t>Hapus dulu git remote origin dengan:</w:t>
-      </w:r>
-    </w:p>
-    <w:p>
-      <w:pPr>
-        <w:shd w:val="clear" w:color="auto" w:fill="FFE599" w:themeFill="accent4" w:themeFillTint="66"/>
-        <w:ind w:left="284"/>
-        <w:rPr>
-          <w:rFonts w:ascii="Consolas" w:hAnsi="Consolas" w:cs="Consolas"/>
-          <w:sz w:val="20"/>
-          <w:szCs w:val="20"/>
-        </w:rPr>
-      </w:pPr>
-      <w:r>
-        <w:rPr>
-          <w:rFonts w:ascii="Consolas" w:hAnsi="Consolas" w:cs="Consolas"/>
-          <w:sz w:val="20"/>
-          <w:szCs w:val="20"/>
-        </w:rPr>
-        <w:t xml:space="preserve">git </w:t>
-      </w:r>
-      <w:r>
-        <w:rPr>
-          <w:rFonts w:ascii="Consolas" w:hAnsi="Consolas" w:cs="Consolas"/>
-          <w:sz w:val="20"/>
-          <w:szCs w:val="20"/>
-        </w:rPr>
-        <w:t>remote remove origin</w:t>
-      </w:r>
-    </w:p>
-    <w:p>
-      <w:pPr>
-        <w:rPr>
-          <w:sz w:val="22"/>
-        </w:rPr>
-      </w:pPr>
-    </w:p>
-    <w:p>
-      <w:pPr>
-        <w:pStyle w:val="Heading3"/>
-        <w:shd w:val="clear" w:color="auto" w:fill="FFFFFF"/>
-        <w:spacing w:before="0"/>
-        <w:rPr>
-          <w:rFonts w:ascii="Segoe UI" w:hAnsi="Segoe UI" w:cs="Segoe UI"/>
-          <w:color w:val="1F2328"/>
-          <w:sz w:val="23"/>
-          <w:szCs w:val="27"/>
-        </w:rPr>
-      </w:pPr>
-      <w:bookmarkStart w:id="21" w:name="_Toc171966124"/>
-      <w:r>
-        <w:rPr>
-          <w:rFonts w:ascii="Segoe UI" w:hAnsi="Segoe UI" w:cs="Segoe UI"/>
-          <w:color w:val="1F2328"/>
-          <w:sz w:val="20"/>
-        </w:rPr>
-        <w:t>…or create a new repository on the command line</w:t>
-      </w:r>
-      <w:bookmarkEnd w:id="21"/>
-    </w:p>
-    <w:p>
-      <w:pPr>
-        <w:shd w:val="clear" w:color="auto" w:fill="FFE599" w:themeFill="accent4" w:themeFillTint="66"/>
-        <w:ind w:left="284"/>
-        <w:rPr>
-          <w:rFonts w:ascii="Consolas" w:hAnsi="Consolas" w:cs="Consolas"/>
-          <w:sz w:val="20"/>
-          <w:szCs w:val="20"/>
-        </w:rPr>
-      </w:pPr>
-      <w:r>
-        <w:rPr>
-          <w:rFonts w:ascii="Consolas" w:hAnsi="Consolas" w:cs="Consolas"/>
-          <w:sz w:val="20"/>
-          <w:szCs w:val="20"/>
-        </w:rPr>
-        <w:t>echo "# bengkelLaravel" &gt;&gt; README.md</w:t>
-      </w:r>
-    </w:p>
-    <w:p>
-      <w:pPr>
-        <w:shd w:val="clear" w:color="auto" w:fill="FFE599" w:themeFill="accent4" w:themeFillTint="66"/>
-        <w:ind w:left="284"/>
-        <w:rPr>
-          <w:rFonts w:ascii="Consolas" w:hAnsi="Consolas" w:cs="Consolas"/>
-          <w:sz w:val="20"/>
-          <w:szCs w:val="20"/>
-        </w:rPr>
-      </w:pPr>
-      <w:r>
-        <w:rPr>
-          <w:rFonts w:ascii="Consolas" w:hAnsi="Consolas" w:cs="Consolas"/>
-          <w:sz w:val="20"/>
-          <w:szCs w:val="20"/>
-        </w:rPr>
-        <w:t>git init</w:t>
-      </w:r>
-    </w:p>
-    <w:p>
-      <w:pPr>
-        <w:shd w:val="clear" w:color="auto" w:fill="FFE599" w:themeFill="accent4" w:themeFillTint="66"/>
-        <w:ind w:left="284"/>
-        <w:rPr>
-          <w:rFonts w:ascii="Consolas" w:hAnsi="Consolas" w:cs="Consolas"/>
-          <w:sz w:val="20"/>
-          <w:szCs w:val="20"/>
-        </w:rPr>
-      </w:pPr>
-      <w:r>
-        <w:rPr>
-          <w:rFonts w:ascii="Consolas" w:hAnsi="Consolas" w:cs="Consolas"/>
-          <w:sz w:val="20"/>
-          <w:szCs w:val="20"/>
-        </w:rPr>
-        <w:t>git add README.md</w:t>
-      </w:r>
-    </w:p>
-    <w:p>
-      <w:pPr>
-        <w:shd w:val="clear" w:color="auto" w:fill="FFE599" w:themeFill="accent4" w:themeFillTint="66"/>
-        <w:ind w:left="284"/>
-        <w:rPr>
-          <w:rFonts w:ascii="Consolas" w:hAnsi="Consolas" w:cs="Consolas"/>
-          <w:sz w:val="20"/>
-          <w:szCs w:val="20"/>
-        </w:rPr>
-      </w:pPr>
-      <w:r>
-        <w:rPr>
-          <w:rFonts w:ascii="Consolas" w:hAnsi="Consolas" w:cs="Consolas"/>
-          <w:sz w:val="20"/>
-          <w:szCs w:val="20"/>
-        </w:rPr>
-        <w:t>git commit -m "first commit"</w:t>
-      </w:r>
-    </w:p>
-    <w:p>
-      <w:pPr>
-        <w:shd w:val="clear" w:color="auto" w:fill="FFE599" w:themeFill="accent4" w:themeFillTint="66"/>
-        <w:ind w:left="284"/>
-        <w:rPr>
-          <w:rFonts w:ascii="Consolas" w:hAnsi="Consolas" w:cs="Consolas"/>
-          <w:sz w:val="20"/>
-          <w:szCs w:val="20"/>
-        </w:rPr>
-      </w:pPr>
-      <w:r>
-        <w:rPr>
-          <w:rFonts w:ascii="Consolas" w:hAnsi="Consolas" w:cs="Consolas"/>
-          <w:sz w:val="20"/>
-          <w:szCs w:val="20"/>
-        </w:rPr>
-        <w:t>git branch -M main</w:t>
-      </w:r>
-    </w:p>
-    <w:p>
-      <w:pPr>
-        <w:shd w:val="clear" w:color="auto" w:fill="FFE599" w:themeFill="accent4" w:themeFillTint="66"/>
-        <w:ind w:left="284"/>
-        <w:rPr>
-          <w:rFonts w:ascii="Consolas" w:hAnsi="Consolas" w:cs="Consolas"/>
-          <w:sz w:val="20"/>
-          <w:szCs w:val="20"/>
-        </w:rPr>
-      </w:pPr>
-      <w:r>
-        <w:rPr>
-          <w:rFonts w:ascii="Consolas" w:hAnsi="Consolas" w:cs="Consolas"/>
-          <w:sz w:val="20"/>
-          <w:szCs w:val="20"/>
-        </w:rPr>
-        <w:t>git remote add origin https://github.com/abangmuslim/bengkelLaravel.git</w:t>
-      </w:r>
-    </w:p>
-    <w:p>
-      <w:pPr>
-        <w:shd w:val="clear" w:color="auto" w:fill="FFE599" w:themeFill="accent4" w:themeFillTint="66"/>
-        <w:ind w:left="284"/>
-        <w:rPr>
-          <w:rFonts w:ascii="Consolas" w:hAnsi="Consolas" w:cs="Consolas"/>
-          <w:sz w:val="20"/>
-          <w:szCs w:val="20"/>
-        </w:rPr>
-      </w:pPr>
-      <w:r>
-        <w:rPr>
-          <w:rFonts w:ascii="Consolas" w:hAnsi="Consolas" w:cs="Consolas"/>
-          <w:sz w:val="20"/>
-          <w:szCs w:val="20"/>
-        </w:rPr>
-        <w:t>git push -u origin main</w:t>
-      </w:r>
-    </w:p>
-    <w:p>
-      <w:pPr>
-        <w:pStyle w:val="Heading3"/>
-        <w:shd w:val="clear" w:color="auto" w:fill="FFFFFF"/>
-        <w:spacing w:before="0"/>
-        <w:rPr>
-          <w:rFonts w:ascii="Segoe UI" w:hAnsi="Segoe UI" w:cs="Segoe UI"/>
-          <w:color w:val="1F2328"/>
-          <w:sz w:val="20"/>
-        </w:rPr>
-      </w:pPr>
-    </w:p>
-    <w:p>
-      <w:pPr>
-        <w:pStyle w:val="Heading3"/>
-        <w:shd w:val="clear" w:color="auto" w:fill="FFFFFF"/>
-        <w:spacing w:before="0"/>
-        <w:rPr>
-          <w:rFonts w:ascii="Segoe UI" w:hAnsi="Segoe UI" w:cs="Segoe UI"/>
-          <w:color w:val="1F2328"/>
-          <w:sz w:val="20"/>
-        </w:rPr>
-      </w:pPr>
-      <w:bookmarkStart w:id="22" w:name="_Toc171966125"/>
-      <w:r>
-        <w:rPr>
-          <w:rFonts w:ascii="Segoe UI" w:hAnsi="Segoe UI" w:cs="Segoe UI"/>
-          <w:color w:val="1F2328"/>
-          <w:sz w:val="20"/>
-        </w:rPr>
-        <w:t>…or push an existing repository from the command line</w:t>
-      </w:r>
-      <w:bookmarkEnd w:id="22"/>
-    </w:p>
-    <w:p>
-      <w:pPr>
-        <w:shd w:val="clear" w:color="auto" w:fill="FFE599" w:themeFill="accent4" w:themeFillTint="66"/>
-        <w:ind w:left="284"/>
-        <w:rPr>
-          <w:rFonts w:ascii="Consolas" w:hAnsi="Consolas" w:cs="Consolas"/>
-          <w:sz w:val="20"/>
-          <w:szCs w:val="20"/>
-        </w:rPr>
-      </w:pPr>
-      <w:r>
-        <w:rPr>
-          <w:rFonts w:ascii="Consolas" w:hAnsi="Consolas" w:cs="Consolas"/>
-          <w:sz w:val="20"/>
-          <w:szCs w:val="20"/>
-        </w:rPr>
-        <w:t>git remote add origin https://github.com/abangmuslim/bengkelLaravel.git</w:t>
-      </w:r>
-    </w:p>
-    <w:p>
-      <w:pPr>
-        <w:shd w:val="clear" w:color="auto" w:fill="FFE599" w:themeFill="accent4" w:themeFillTint="66"/>
-        <w:ind w:left="284"/>
-        <w:rPr>
-          <w:rFonts w:ascii="Consolas" w:hAnsi="Consolas" w:cs="Consolas"/>
-          <w:sz w:val="20"/>
-          <w:szCs w:val="20"/>
-        </w:rPr>
-      </w:pPr>
-      <w:r>
-        <w:rPr>
-          <w:rFonts w:ascii="Consolas" w:hAnsi="Consolas" w:cs="Consolas"/>
-          <w:sz w:val="20"/>
-          <w:szCs w:val="20"/>
-        </w:rPr>
-        <w:t>git branch -M main</w:t>
-      </w:r>
-    </w:p>
-    <w:p>
-      <w:pPr>
-        <w:shd w:val="clear" w:color="auto" w:fill="FFE599" w:themeFill="accent4" w:themeFillTint="66"/>
-        <w:ind w:left="284"/>
-        <w:rPr>
-          <w:rFonts w:ascii="Consolas" w:hAnsi="Consolas" w:cs="Consolas"/>
-          <w:sz w:val="20"/>
-          <w:szCs w:val="20"/>
-        </w:rPr>
-      </w:pPr>
-      <w:r>
-        <w:rPr>
-          <w:rFonts w:ascii="Consolas" w:hAnsi="Consolas" w:cs="Consolas"/>
-          <w:sz w:val="20"/>
-          <w:szCs w:val="20"/>
-        </w:rPr>
-        <w:t>git push -u origin main</w:t>
-      </w:r>
-    </w:p>
-    <w:p>
-      <w:pPr>
-        <w:pStyle w:val="HTMLPreformatted"/>
-        <w:shd w:val="clear" w:color="auto" w:fill="FFFFFF"/>
-        <w:rPr>
-          <w:rStyle w:val="user-select-contain"/>
-          <w:color w:val="1F2328"/>
-          <w:sz w:val="16"/>
-        </w:rPr>
-      </w:pPr>
-    </w:p>
-    <w:p>
-      <w:pPr>
-        <w:pStyle w:val="HTMLPreformatted"/>
-        <w:shd w:val="clear" w:color="auto" w:fill="FFFFFF"/>
-        <w:rPr>
-          <w:noProof/>
-          <w14:ligatures w14:val="standardContextual"/>
-        </w:rPr>
-      </w:pPr>
-    </w:p>
-    <w:p>
-      <w:pPr>
-        <w:pStyle w:val="Heading3"/>
-        <w:shd w:val="clear" w:color="auto" w:fill="FFFFFF"/>
-        <w:spacing w:before="0"/>
-        <w:rPr>
-          <w:rFonts w:ascii="Segoe UI" w:hAnsi="Segoe UI" w:cs="Segoe UI"/>
-          <w:color w:val="1F2328"/>
-          <w:sz w:val="20"/>
-        </w:rPr>
-      </w:pPr>
-      <w:bookmarkStart w:id="23" w:name="_Toc171966126"/>
-      <w:r>
-        <w:rPr>
-          <w:rFonts w:ascii="Segoe UI" w:hAnsi="Segoe UI" w:cs="Segoe UI"/>
-          <w:color w:val="1F2328"/>
-          <w:sz w:val="20"/>
-        </w:rPr>
-        <w:t>Melihat remote origin main branch pada setingan project</w:t>
-      </w:r>
-      <w:bookmarkEnd w:id="23"/>
-    </w:p>
-    <w:p>
-      <w:pPr>
-        <w:pStyle w:val="HTMLPreformatted"/>
-        <w:shd w:val="clear" w:color="auto" w:fill="FFFFFF"/>
-        <w:rPr>
-          <w:rFonts w:ascii="Segoe UI" w:eastAsiaTheme="majorEastAsia" w:hAnsi="Segoe UI" w:cs="Segoe UI"/>
-          <w:color w:val="1F2328"/>
-        </w:rPr>
-      </w:pPr>
-      <w:r>
-        <w:rPr>
-          <w:noProof/>
-          <w:lang w:val="id-ID" w:eastAsia="id-ID"/>
-          <w14:ligatures w14:val="standardContextual"/>
-        </w:rPr>
-        <w:drawing>
-          <wp:inline distT="0" distB="0" distL="0" distR="0" wp14:anchorId="70390C86" wp14:editId="7D5C4BE1">
-            <wp:extent cx="3711232" cy="1089329"/>
-            <wp:effectExtent l="0" t="0" r="3810" b="0"/>
-            <wp:docPr id="85" name="Picture 85"/>
             <wp:cNvGraphicFramePr>
               <a:graphicFrameLocks xmlns:a="http://schemas.openxmlformats.org/drawingml/2006/main" noChangeAspect="1"/>
             </wp:cNvGraphicFramePr>
@@ -8123,7 +7780,7 @@
                   <pic:spPr>
                     <a:xfrm>
                       <a:off x="0" y="0"/>
-                      <a:ext cx="3725876" cy="1093627"/>
+                      <a:ext cx="5079380" cy="2639114"/>
                     </a:xfrm>
                     <a:prstGeom prst="rect">
                       <a:avLst/>
@@ -8135,13 +7792,60 @@
           </wp:inline>
         </w:drawing>
       </w:r>
-      <w:r>
-        <w:rPr>
-          <w:rFonts w:ascii="Segoe UI" w:hAnsi="Segoe UI" w:cs="Segoe UI"/>
-          <w:color w:val="1F2328"/>
-        </w:rPr>
-        <w:br w:type="page"/>
-      </w:r>
+    </w:p>
+    <w:p>
+      <w:pPr>
+        <w:rPr>
+          <w:sz w:val="22"/>
+        </w:rPr>
+      </w:pPr>
+    </w:p>
+    <w:p>
+      <w:pPr>
+        <w:rPr>
+          <w:sz w:val="22"/>
+        </w:rPr>
+      </w:pPr>
+      <w:r>
+        <w:rPr>
+          <w:sz w:val="22"/>
+        </w:rPr>
+        <w:t>Hapus dulu git remote origin dengan:</w:t>
+      </w:r>
+    </w:p>
+    <w:p>
+      <w:pPr>
+        <w:shd w:val="clear" w:color="auto" w:fill="FFE599" w:themeFill="accent4" w:themeFillTint="66"/>
+        <w:ind w:left="284"/>
+        <w:rPr>
+          <w:rFonts w:ascii="Consolas" w:hAnsi="Consolas" w:cs="Consolas"/>
+          <w:sz w:val="20"/>
+          <w:szCs w:val="20"/>
+        </w:rPr>
+      </w:pPr>
+      <w:r>
+        <w:rPr>
+          <w:rFonts w:ascii="Consolas" w:hAnsi="Consolas" w:cs="Consolas"/>
+          <w:sz w:val="20"/>
+          <w:szCs w:val="20"/>
+        </w:rPr>
+        <w:t xml:space="preserve">git </w:t>
+      </w:r>
+      <w:r>
+        <w:rPr>
+          <w:rFonts w:ascii="Consolas" w:hAnsi="Consolas" w:cs="Consolas"/>
+          <w:sz w:val="20"/>
+          <w:szCs w:val="20"/>
+        </w:rPr>
+        <w:t>remote remove origin</w:t>
+      </w:r>
+    </w:p>
+    <w:p>
+      <w:pPr>
+        <w:rPr>
+          <w:sz w:val="22"/>
+        </w:rPr>
+      </w:pPr>
     </w:p>
     <w:p>
       <w:pPr>
@@ -8151,76 +7855,251 @@
         <w:rPr>
           <w:rFonts w:ascii="Segoe UI" w:hAnsi="Segoe UI" w:cs="Segoe UI"/>
           <w:color w:val="1F2328"/>
-          <w:sz w:val="20"/>
-        </w:rPr>
-      </w:pPr>
-      <w:bookmarkStart w:id="24" w:name="_Toc171966127"/>
+          <w:sz w:val="23"/>
+          <w:szCs w:val="27"/>
+        </w:rPr>
+      </w:pPr>
+      <w:bookmarkStart w:id="21" w:name="_Toc171966124"/>
       <w:r>
         <w:rPr>
           <w:rFonts w:ascii="Segoe UI" w:hAnsi="Segoe UI" w:cs="Segoe UI"/>
           <w:color w:val="1F2328"/>
           <w:sz w:val="20"/>
         </w:rPr>
-        <w:lastRenderedPageBreak/>
-        <w:t xml:space="preserve">Melakukan singkronisasi pada menu </w:t>
-      </w:r>
-      <w:r>
-        <w:rPr>
-          <w:rFonts w:ascii="Segoe UI" w:hAnsi="Segoe UI" w:cs="Segoe UI"/>
-          <w:b/>
-          <w:color w:val="FF0000"/>
-          <w:sz w:val="20"/>
-        </w:rPr>
-        <w:t>Repository</w:t>
-      </w:r>
-      <w:r>
-        <w:rPr>
-          <w:rFonts w:ascii="Segoe UI" w:hAnsi="Segoe UI" w:cs="Segoe UI"/>
-          <w:color w:val="FF0000"/>
-          <w:sz w:val="20"/>
-        </w:rPr>
-        <w:t xml:space="preserve"> </w:t>
-      </w:r>
-      <w:r>
+        <w:t>…or create a new repository on the command line</w:t>
+      </w:r>
+      <w:bookmarkEnd w:id="21"/>
+    </w:p>
+    <w:p>
+      <w:pPr>
+        <w:shd w:val="clear" w:color="auto" w:fill="FFE599" w:themeFill="accent4" w:themeFillTint="66"/>
+        <w:ind w:left="284"/>
+        <w:rPr>
+          <w:rFonts w:ascii="Consolas" w:hAnsi="Consolas" w:cs="Consolas"/>
+          <w:sz w:val="20"/>
+          <w:szCs w:val="20"/>
+        </w:rPr>
+      </w:pPr>
+      <w:r>
+        <w:rPr>
+          <w:rFonts w:ascii="Consolas" w:hAnsi="Consolas" w:cs="Consolas"/>
+          <w:sz w:val="20"/>
+          <w:szCs w:val="20"/>
+        </w:rPr>
+        <w:t>echo "# bengkelLaravel" &gt;&gt; README.md</w:t>
+      </w:r>
+    </w:p>
+    <w:p>
+      <w:pPr>
+        <w:shd w:val="clear" w:color="auto" w:fill="FFE599" w:themeFill="accent4" w:themeFillTint="66"/>
+        <w:ind w:left="284"/>
+        <w:rPr>
+          <w:rFonts w:ascii="Consolas" w:hAnsi="Consolas" w:cs="Consolas"/>
+          <w:sz w:val="20"/>
+          <w:szCs w:val="20"/>
+        </w:rPr>
+      </w:pPr>
+      <w:r>
+        <w:rPr>
+          <w:rFonts w:ascii="Consolas" w:hAnsi="Consolas" w:cs="Consolas"/>
+          <w:sz w:val="20"/>
+          <w:szCs w:val="20"/>
+        </w:rPr>
+        <w:t>git init</w:t>
+      </w:r>
+    </w:p>
+    <w:p>
+      <w:pPr>
+        <w:shd w:val="clear" w:color="auto" w:fill="FFE599" w:themeFill="accent4" w:themeFillTint="66"/>
+        <w:ind w:left="284"/>
+        <w:rPr>
+          <w:rFonts w:ascii="Consolas" w:hAnsi="Consolas" w:cs="Consolas"/>
+          <w:sz w:val="20"/>
+          <w:szCs w:val="20"/>
+        </w:rPr>
+      </w:pPr>
+      <w:r>
+        <w:rPr>
+          <w:rFonts w:ascii="Consolas" w:hAnsi="Consolas" w:cs="Consolas"/>
+          <w:sz w:val="20"/>
+          <w:szCs w:val="20"/>
+        </w:rPr>
+        <w:t>git add README.md</w:t>
+      </w:r>
+    </w:p>
+    <w:p>
+      <w:pPr>
+        <w:shd w:val="clear" w:color="auto" w:fill="FFE599" w:themeFill="accent4" w:themeFillTint="66"/>
+        <w:ind w:left="284"/>
+        <w:rPr>
+          <w:rFonts w:ascii="Consolas" w:hAnsi="Consolas" w:cs="Consolas"/>
+          <w:sz w:val="20"/>
+          <w:szCs w:val="20"/>
+        </w:rPr>
+      </w:pPr>
+      <w:r>
+        <w:rPr>
+          <w:rFonts w:ascii="Consolas" w:hAnsi="Consolas" w:cs="Consolas"/>
+          <w:sz w:val="20"/>
+          <w:szCs w:val="20"/>
+        </w:rPr>
+        <w:t>git commit -m "first commit"</w:t>
+      </w:r>
+    </w:p>
+    <w:p>
+      <w:pPr>
+        <w:shd w:val="clear" w:color="auto" w:fill="FFE599" w:themeFill="accent4" w:themeFillTint="66"/>
+        <w:ind w:left="284"/>
+        <w:rPr>
+          <w:rFonts w:ascii="Consolas" w:hAnsi="Consolas" w:cs="Consolas"/>
+          <w:sz w:val="20"/>
+          <w:szCs w:val="20"/>
+        </w:rPr>
+      </w:pPr>
+      <w:r>
+        <w:rPr>
+          <w:rFonts w:ascii="Consolas" w:hAnsi="Consolas" w:cs="Consolas"/>
+          <w:sz w:val="20"/>
+          <w:szCs w:val="20"/>
+        </w:rPr>
+        <w:t>git branch -M main</w:t>
+      </w:r>
+    </w:p>
+    <w:p>
+      <w:pPr>
+        <w:shd w:val="clear" w:color="auto" w:fill="FFE599" w:themeFill="accent4" w:themeFillTint="66"/>
+        <w:ind w:left="284"/>
+        <w:rPr>
+          <w:rFonts w:ascii="Consolas" w:hAnsi="Consolas" w:cs="Consolas"/>
+          <w:sz w:val="20"/>
+          <w:szCs w:val="20"/>
+        </w:rPr>
+      </w:pPr>
+      <w:r>
+        <w:rPr>
+          <w:rFonts w:ascii="Consolas" w:hAnsi="Consolas" w:cs="Consolas"/>
+          <w:sz w:val="20"/>
+          <w:szCs w:val="20"/>
+        </w:rPr>
+        <w:t>git remote add origin https://github.com/abangmuslim/bengkelLaravel.git</w:t>
+      </w:r>
+    </w:p>
+    <w:p>
+      <w:pPr>
+        <w:shd w:val="clear" w:color="auto" w:fill="FFE599" w:themeFill="accent4" w:themeFillTint="66"/>
+        <w:ind w:left="284"/>
+        <w:rPr>
+          <w:rFonts w:ascii="Consolas" w:hAnsi="Consolas" w:cs="Consolas"/>
+          <w:sz w:val="20"/>
+          <w:szCs w:val="20"/>
+        </w:rPr>
+      </w:pPr>
+      <w:r>
+        <w:rPr>
+          <w:rFonts w:ascii="Consolas" w:hAnsi="Consolas" w:cs="Consolas"/>
+          <w:sz w:val="20"/>
+          <w:szCs w:val="20"/>
+        </w:rPr>
+        <w:t>git push -u origin main</w:t>
+      </w:r>
+    </w:p>
+    <w:p>
+      <w:pPr>
+        <w:pStyle w:val="Heading3"/>
+        <w:shd w:val="clear" w:color="auto" w:fill="FFFFFF"/>
+        <w:spacing w:before="0"/>
         <w:rPr>
           <w:rFonts w:ascii="Segoe UI" w:hAnsi="Segoe UI" w:cs="Segoe UI"/>
           <w:color w:val="1F2328"/>
           <w:sz w:val="20"/>
         </w:rPr>
-        <w:t xml:space="preserve">di bagian </w:t>
-      </w:r>
-      <w:r>
-        <w:rPr>
-          <w:rFonts w:ascii="Segoe UI" w:hAnsi="Segoe UI" w:cs="Segoe UI"/>
-          <w:b/>
-          <w:color w:val="FF0000"/>
-          <w:sz w:val="20"/>
-        </w:rPr>
-        <w:t>Source Control</w:t>
-      </w:r>
-      <w:r>
-        <w:rPr>
-          <w:rFonts w:ascii="Segoe UI" w:hAnsi="Segoe UI" w:cs="Segoe UI"/>
-          <w:color w:val="FF0000"/>
-          <w:sz w:val="20"/>
-        </w:rPr>
-        <w:t xml:space="preserve">  </w:t>
-      </w:r>
-      <w:r>
+      </w:pPr>
+    </w:p>
+    <w:p>
+      <w:pPr>
+        <w:pStyle w:val="Heading3"/>
+        <w:shd w:val="clear" w:color="auto" w:fill="FFFFFF"/>
+        <w:spacing w:before="0"/>
         <w:rPr>
           <w:rFonts w:ascii="Segoe UI" w:hAnsi="Segoe UI" w:cs="Segoe UI"/>
           <w:color w:val="1F2328"/>
           <w:sz w:val="20"/>
         </w:rPr>
-        <w:t>project</w:t>
-      </w:r>
-      <w:bookmarkEnd w:id="24"/>
+      </w:pPr>
+      <w:bookmarkStart w:id="22" w:name="_Toc171966125"/>
+      <w:r>
+        <w:rPr>
+          <w:rFonts w:ascii="Segoe UI" w:hAnsi="Segoe UI" w:cs="Segoe UI"/>
+          <w:color w:val="1F2328"/>
+          <w:sz w:val="20"/>
+        </w:rPr>
+        <w:t>…or push an existing repository from the command line</w:t>
+      </w:r>
+      <w:bookmarkEnd w:id="22"/>
+    </w:p>
+    <w:p>
+      <w:pPr>
+        <w:shd w:val="clear" w:color="auto" w:fill="FFE599" w:themeFill="accent4" w:themeFillTint="66"/>
+        <w:ind w:left="284"/>
+        <w:rPr>
+          <w:rFonts w:ascii="Consolas" w:hAnsi="Consolas" w:cs="Consolas"/>
+          <w:sz w:val="20"/>
+          <w:szCs w:val="20"/>
+        </w:rPr>
+      </w:pPr>
+      <w:r>
+        <w:rPr>
+          <w:rFonts w:ascii="Consolas" w:hAnsi="Consolas" w:cs="Consolas"/>
+          <w:sz w:val="20"/>
+          <w:szCs w:val="20"/>
+        </w:rPr>
+        <w:t>git remote add origin https://github.com/abangmuslim/bengkelLaravel.git</w:t>
+      </w:r>
+    </w:p>
+    <w:p>
+      <w:pPr>
+        <w:shd w:val="clear" w:color="auto" w:fill="FFE599" w:themeFill="accent4" w:themeFillTint="66"/>
+        <w:ind w:left="284"/>
+        <w:rPr>
+          <w:rFonts w:ascii="Consolas" w:hAnsi="Consolas" w:cs="Consolas"/>
+          <w:sz w:val="20"/>
+          <w:szCs w:val="20"/>
+        </w:rPr>
+      </w:pPr>
+      <w:r>
+        <w:rPr>
+          <w:rFonts w:ascii="Consolas" w:hAnsi="Consolas" w:cs="Consolas"/>
+          <w:sz w:val="20"/>
+          <w:szCs w:val="20"/>
+        </w:rPr>
+        <w:t>git branch -M main</w:t>
+      </w:r>
+    </w:p>
+    <w:p>
+      <w:pPr>
+        <w:shd w:val="clear" w:color="auto" w:fill="FFE599" w:themeFill="accent4" w:themeFillTint="66"/>
+        <w:ind w:left="284"/>
+        <w:rPr>
+          <w:rFonts w:ascii="Consolas" w:hAnsi="Consolas" w:cs="Consolas"/>
+          <w:sz w:val="20"/>
+          <w:szCs w:val="20"/>
+        </w:rPr>
+      </w:pPr>
+      <w:r>
+        <w:rPr>
+          <w:rFonts w:ascii="Consolas" w:hAnsi="Consolas" w:cs="Consolas"/>
+          <w:sz w:val="20"/>
+          <w:szCs w:val="20"/>
+        </w:rPr>
+        <w:t>git push -u origin main</w:t>
+      </w:r>
     </w:p>
     <w:p>
       <w:pPr>
         <w:pStyle w:val="HTMLPreformatted"/>
         <w:shd w:val="clear" w:color="auto" w:fill="FFFFFF"/>
         <w:rPr>
+          <w:rStyle w:val="user-select-contain"/>
           <w:color w:val="1F2328"/>
           <w:sz w:val="16"/>
         </w:rPr>
@@ -8228,9 +8107,43 @@
     </w:p>
     <w:p>
       <w:pPr>
-        <w:ind w:left="-567"/>
-        <w:rPr>
-          <w:sz w:val="22"/>
+        <w:pStyle w:val="HTMLPreformatted"/>
+        <w:shd w:val="clear" w:color="auto" w:fill="FFFFFF"/>
+        <w:rPr>
+          <w:noProof/>
+          <w14:ligatures w14:val="standardContextual"/>
+        </w:rPr>
+      </w:pPr>
+    </w:p>
+    <w:p>
+      <w:pPr>
+        <w:pStyle w:val="Heading3"/>
+        <w:shd w:val="clear" w:color="auto" w:fill="FFFFFF"/>
+        <w:spacing w:before="0"/>
+        <w:rPr>
+          <w:rFonts w:ascii="Segoe UI" w:hAnsi="Segoe UI" w:cs="Segoe UI"/>
+          <w:color w:val="1F2328"/>
+          <w:sz w:val="20"/>
+        </w:rPr>
+      </w:pPr>
+      <w:bookmarkStart w:id="23" w:name="_Toc171966126"/>
+      <w:r>
+        <w:rPr>
+          <w:rFonts w:ascii="Segoe UI" w:hAnsi="Segoe UI" w:cs="Segoe UI"/>
+          <w:color w:val="1F2328"/>
+          <w:sz w:val="20"/>
+        </w:rPr>
+        <w:t>Melihat remote origin main branch pada setingan project</w:t>
+      </w:r>
+      <w:bookmarkEnd w:id="23"/>
+    </w:p>
+    <w:p>
+      <w:pPr>
+        <w:pStyle w:val="HTMLPreformatted"/>
+        <w:shd w:val="clear" w:color="auto" w:fill="FFFFFF"/>
+        <w:rPr>
+          <w:rFonts w:ascii="Segoe UI" w:eastAsiaTheme="majorEastAsia" w:hAnsi="Segoe UI" w:cs="Segoe UI"/>
+          <w:color w:val="1F2328"/>
         </w:rPr>
       </w:pPr>
       <w:r>
@@ -8240,10 +8153,10 @@
           <w14:ligatures w14:val="standardContextual"/>
         </w:rPr>
         <w:drawing>
-          <wp:inline distT="0" distB="0" distL="0" distR="0" wp14:anchorId="04CD4985" wp14:editId="2090E8C0">
-            <wp:extent cx="6222215" cy="3498574"/>
-            <wp:effectExtent l="0" t="0" r="7620" b="6985"/>
-            <wp:docPr id="84" name="Picture 84"/>
+          <wp:inline distT="0" distB="0" distL="0" distR="0" wp14:anchorId="70390C86" wp14:editId="7D5C4BE1">
+            <wp:extent cx="3711232" cy="1089329"/>
+            <wp:effectExtent l="0" t="0" r="3810" b="0"/>
+            <wp:docPr id="85" name="Picture 85"/>
             <wp:cNvGraphicFramePr>
               <a:graphicFrameLocks xmlns:a="http://schemas.openxmlformats.org/drawingml/2006/main" noChangeAspect="1"/>
             </wp:cNvGraphicFramePr>
@@ -8263,7 +8176,7 @@
                   <pic:spPr>
                     <a:xfrm>
                       <a:off x="0" y="0"/>
-                      <a:ext cx="6228047" cy="3501853"/>
+                      <a:ext cx="3725876" cy="1093627"/>
                     </a:xfrm>
                     <a:prstGeom prst="rect">
                       <a:avLst/>
@@ -8275,6 +8188,13 @@
           </wp:inline>
         </w:drawing>
       </w:r>
+      <w:r>
+        <w:rPr>
+          <w:rFonts w:ascii="Segoe UI" w:hAnsi="Segoe UI" w:cs="Segoe UI"/>
+          <w:color w:val="1F2328"/>
+        </w:rPr>
+        <w:br w:type="page"/>
+      </w:r>
     </w:p>
     <w:p>
       <w:pPr>
@@ -8287,14 +8207,24 @@
           <w:sz w:val="20"/>
         </w:rPr>
       </w:pPr>
-      <w:bookmarkStart w:id="25" w:name="_Toc171966128"/>
+      <w:bookmarkStart w:id="24" w:name="_Toc171966127"/>
       <w:r>
         <w:rPr>
           <w:rFonts w:ascii="Segoe UI" w:hAnsi="Segoe UI" w:cs="Segoe UI"/>
           <w:color w:val="1F2328"/>
           <w:sz w:val="20"/>
         </w:rPr>
-        <w:t>Perubahan repository</w:t>
+        <w:lastRenderedPageBreak/>
+        <w:t xml:space="preserve">Melakukan singkronisasi pada menu </w:t>
+      </w:r>
+      <w:r>
+        <w:rPr>
+          <w:rFonts w:ascii="Segoe UI" w:hAnsi="Segoe UI" w:cs="Segoe UI"/>
+          <w:b/>
+          <w:color w:val="FF0000"/>
+          <w:sz w:val="20"/>
+        </w:rPr>
+        <w:t>Repository</w:t>
       </w:r>
       <w:r>
         <w:rPr>
@@ -8302,7 +8232,7 @@
           <w:color w:val="FF0000"/>
           <w:sz w:val="20"/>
         </w:rPr>
-        <w:t xml:space="preserve">  </w:t>
+        <w:t xml:space="preserve"> </w:t>
       </w:r>
       <w:r>
         <w:rPr>
@@ -8310,7 +8240,24 @@
           <w:color w:val="1F2328"/>
           <w:sz w:val="20"/>
         </w:rPr>
-        <w:t>project</w:t>
+        <w:t xml:space="preserve">di bagian </w:t>
+      </w:r>
+      <w:r>
+        <w:rPr>
+          <w:rFonts w:ascii="Segoe UI" w:hAnsi="Segoe UI" w:cs="Segoe UI"/>
+          <w:b/>
+          <w:color w:val="FF0000"/>
+          <w:sz w:val="20"/>
+        </w:rPr>
+        <w:t>Source Control</w:t>
+      </w:r>
+      <w:r>
+        <w:rPr>
+          <w:rFonts w:ascii="Segoe UI" w:hAnsi="Segoe UI" w:cs="Segoe UI"/>
+          <w:color w:val="FF0000"/>
+          <w:sz w:val="20"/>
+        </w:rPr>
+        <w:t xml:space="preserve">  </w:t>
       </w:r>
       <w:r>
         <w:rPr>
@@ -8318,20 +8265,23 @@
           <w:color w:val="1F2328"/>
           <w:sz w:val="20"/>
         </w:rPr>
-        <w:t xml:space="preserve"> dapat dilihat pada github</w:t>
-      </w:r>
-      <w:bookmarkEnd w:id="25"/>
+        <w:t>project</w:t>
+      </w:r>
+      <w:bookmarkEnd w:id="24"/>
+    </w:p>
+    <w:p>
+      <w:pPr>
+        <w:pStyle w:val="HTMLPreformatted"/>
+        <w:shd w:val="clear" w:color="auto" w:fill="FFFFFF"/>
+        <w:rPr>
+          <w:color w:val="1F2328"/>
+          <w:sz w:val="16"/>
+        </w:rPr>
+      </w:pPr>
     </w:p>
     <w:p>
       <w:pPr>
         <w:ind w:left="-567"/>
-        <w:rPr>
-          <w:sz w:val="22"/>
-        </w:rPr>
-      </w:pPr>
-    </w:p>
-    <w:p>
-      <w:pPr>
         <w:rPr>
           <w:sz w:val="22"/>
         </w:rPr>
@@ -8343,10 +8293,10 @@
           <w14:ligatures w14:val="standardContextual"/>
         </w:rPr>
         <w:drawing>
-          <wp:inline distT="0" distB="0" distL="0" distR="0" wp14:anchorId="3172E7E7" wp14:editId="72C2EED1">
-            <wp:extent cx="4190338" cy="3519739"/>
-            <wp:effectExtent l="0" t="0" r="1270" b="5080"/>
-            <wp:docPr id="86" name="Picture 86"/>
+          <wp:inline distT="0" distB="0" distL="0" distR="0" wp14:anchorId="04CD4985" wp14:editId="2090E8C0">
+            <wp:extent cx="6222215" cy="3498574"/>
+            <wp:effectExtent l="0" t="0" r="7620" b="6985"/>
+            <wp:docPr id="84" name="Picture 84"/>
             <wp:cNvGraphicFramePr>
               <a:graphicFrameLocks xmlns:a="http://schemas.openxmlformats.org/drawingml/2006/main" noChangeAspect="1"/>
             </wp:cNvGraphicFramePr>
@@ -8366,7 +8316,7 @@
                   <pic:spPr>
                     <a:xfrm>
                       <a:off x="0" y="0"/>
-                      <a:ext cx="4195715" cy="3524256"/>
+                      <a:ext cx="6228047" cy="3501853"/>
                     </a:xfrm>
                     <a:prstGeom prst="rect">
                       <a:avLst/>
@@ -8381,163 +8331,53 @@
     </w:p>
     <w:p>
       <w:pPr>
-        <w:rPr>
-          <w:sz w:val="22"/>
-        </w:rPr>
-      </w:pPr>
-    </w:p>
-    <w:p>
-      <w:pPr>
-        <w:rPr>
-          <w:sz w:val="22"/>
-        </w:rPr>
-      </w:pPr>
-    </w:p>
-    <w:p>
-      <w:pPr>
-        <w:rPr>
-          <w:sz w:val="22"/>
-        </w:rPr>
-      </w:pPr>
-    </w:p>
-    <w:p>
-      <w:pPr>
-        <w:spacing w:after="160" w:line="259" w:lineRule="auto"/>
-        <w:rPr>
-          <w:sz w:val="22"/>
-        </w:rPr>
-      </w:pPr>
-      <w:r>
-        <w:rPr>
-          <w:sz w:val="22"/>
-        </w:rPr>
-        <w:br w:type="page"/>
-      </w:r>
-    </w:p>
-    <w:p>
-      <w:pPr>
-        <w:rPr>
-          <w:sz w:val="22"/>
-        </w:rPr>
-      </w:pPr>
-    </w:p>
-    <w:p>
-      <w:pPr>
-        <w:pStyle w:val="Heading2"/>
-        <w:spacing w:line="240" w:lineRule="auto"/>
-        <w:ind w:left="284" w:hanging="284"/>
-        <w:contextualSpacing w:val="0"/>
-        <w:rPr>
-          <w:sz w:val="22"/>
-        </w:rPr>
-      </w:pPr>
-      <w:bookmarkStart w:id="26" w:name="_Toc171966129"/>
-      <w:r>
-        <w:rPr>
-          <w:sz w:val="22"/>
-        </w:rPr>
-        <w:t>Git Ignore</w:t>
-      </w:r>
-      <w:bookmarkEnd w:id="26"/>
-    </w:p>
-    <w:p>
-      <w:pPr>
-        <w:ind w:left="284"/>
-        <w:jc w:val="both"/>
-      </w:pPr>
-      <w:r>
-        <w:t>Git ignore adalah file yang ditinggalkan saat</w:t>
-      </w:r>
-      <w:r>
-        <w:t xml:space="preserve"> mengupdate/singkronisasi di github.</w:t>
-      </w:r>
-      <w:r>
-        <w:t xml:space="preserve"> Artinya file ini tidak akan ikut terupdate ke github.</w:t>
-      </w:r>
-    </w:p>
-    <w:p>
-      <w:pPr>
-        <w:ind w:left="284"/>
-        <w:jc w:val="both"/>
-      </w:pPr>
-    </w:p>
-    <w:p>
-      <w:pPr>
-        <w:pStyle w:val="ListParagraph"/>
-        <w:numPr>
-          <w:ilvl w:val="0"/>
-          <w:numId w:val="41"/>
-        </w:numPr>
-        <w:ind w:left="284" w:hanging="284"/>
-        <w:contextualSpacing w:val="0"/>
-        <w:rPr>
-          <w:rFonts w:asciiTheme="minorHAnsi" w:eastAsiaTheme="minorHAnsi" w:hAnsiTheme="minorHAnsi" w:cstheme="minorBidi"/>
-          <w:b/>
-          <w:sz w:val="22"/>
-          <w:szCs w:val="22"/>
-        </w:rPr>
-      </w:pPr>
-      <w:r>
-        <w:rPr>
-          <w:rFonts w:asciiTheme="minorHAnsi" w:hAnsiTheme="minorHAnsi" w:cstheme="minorBidi"/>
-          <w:b/>
-          <w:sz w:val="22"/>
-          <w:szCs w:val="22"/>
-        </w:rPr>
-        <w:t xml:space="preserve">Menambahkan </w:t>
-      </w:r>
-      <w:r>
-        <w:rPr>
-          <w:rFonts w:asciiTheme="minorHAnsi" w:hAnsiTheme="minorHAnsi" w:cstheme="minorBidi"/>
-          <w:b/>
-          <w:sz w:val="22"/>
-          <w:szCs w:val="22"/>
-        </w:rPr>
-        <w:t xml:space="preserve">File di </w:t>
-      </w:r>
-      <w:r>
-        <w:rPr>
-          <w:rFonts w:asciiTheme="minorHAnsi" w:hAnsiTheme="minorHAnsi" w:cstheme="minorBidi"/>
-          <w:b/>
-          <w:sz w:val="22"/>
-          <w:szCs w:val="22"/>
-        </w:rPr>
-        <w:t>Git Ignore</w:t>
-      </w:r>
-    </w:p>
-    <w:p>
-      <w:pPr>
-        <w:rPr>
-          <w:rFonts w:ascii="Consolas" w:hAnsi="Consolas" w:cs="Consolas"/>
-          <w:sz w:val="20"/>
-          <w:szCs w:val="20"/>
-        </w:rPr>
-      </w:pPr>
-    </w:p>
-    <w:p>
-      <w:pPr>
         <w:pStyle w:val="Heading3"/>
         <w:shd w:val="clear" w:color="auto" w:fill="FFFFFF"/>
         <w:spacing w:before="0"/>
-        <w:ind w:left="284"/>
-        <w:rPr>
-          <w:color w:val="323130"/>
-          <w:sz w:val="30"/>
-        </w:rPr>
-      </w:pPr>
-      <w:bookmarkStart w:id="27" w:name="_Toc171966130"/>
-      <w:r>
         <w:rPr>
           <w:rFonts w:ascii="Segoe UI" w:hAnsi="Segoe UI" w:cs="Segoe UI"/>
           <w:color w:val="1F2328"/>
           <w:sz w:val="20"/>
         </w:rPr>
-        <w:t>Membuat repository baru, kemudian mengikuti comand/prompt yang tersedia</w:t>
-      </w:r>
-      <w:bookmarkEnd w:id="27"/>
-    </w:p>
-    <w:p>
-      <w:pPr>
+      </w:pPr>
+      <w:bookmarkStart w:id="25" w:name="_Toc171966128"/>
+      <w:r>
+        <w:rPr>
+          <w:rFonts w:ascii="Segoe UI" w:hAnsi="Segoe UI" w:cs="Segoe UI"/>
+          <w:color w:val="1F2328"/>
+          <w:sz w:val="20"/>
+        </w:rPr>
+        <w:t>Perubahan repository</w:t>
+      </w:r>
+      <w:r>
+        <w:rPr>
+          <w:rFonts w:ascii="Segoe UI" w:hAnsi="Segoe UI" w:cs="Segoe UI"/>
+          <w:color w:val="FF0000"/>
+          <w:sz w:val="20"/>
+        </w:rPr>
+        <w:t xml:space="preserve">  </w:t>
+      </w:r>
+      <w:r>
+        <w:rPr>
+          <w:rFonts w:ascii="Segoe UI" w:hAnsi="Segoe UI" w:cs="Segoe UI"/>
+          <w:color w:val="1F2328"/>
+          <w:sz w:val="20"/>
+        </w:rPr>
+        <w:t>project</w:t>
+      </w:r>
+      <w:r>
+        <w:rPr>
+          <w:rFonts w:ascii="Segoe UI" w:hAnsi="Segoe UI" w:cs="Segoe UI"/>
+          <w:color w:val="1F2328"/>
+          <w:sz w:val="20"/>
+        </w:rPr>
+        <w:t xml:space="preserve"> dapat dilihat pada github</w:t>
+      </w:r>
+      <w:bookmarkEnd w:id="25"/>
+    </w:p>
+    <w:p>
+      <w:pPr>
+        <w:ind w:left="-567"/>
         <w:rPr>
           <w:sz w:val="22"/>
         </w:rPr>
@@ -8556,10 +8396,10 @@
           <w14:ligatures w14:val="standardContextual"/>
         </w:rPr>
         <w:drawing>
-          <wp:inline distT="0" distB="0" distL="0" distR="0" wp14:anchorId="3E4F6F03" wp14:editId="3B268728">
-            <wp:extent cx="5904230" cy="3841750"/>
-            <wp:effectExtent l="0" t="0" r="1270" b="6350"/>
-            <wp:docPr id="82" name="Picture 82"/>
+          <wp:inline distT="0" distB="0" distL="0" distR="0" wp14:anchorId="3172E7E7" wp14:editId="72C2EED1">
+            <wp:extent cx="4190338" cy="3519739"/>
+            <wp:effectExtent l="0" t="0" r="1270" b="5080"/>
+            <wp:docPr id="86" name="Picture 86"/>
             <wp:cNvGraphicFramePr>
               <a:graphicFrameLocks xmlns:a="http://schemas.openxmlformats.org/drawingml/2006/main" noChangeAspect="1"/>
             </wp:cNvGraphicFramePr>
@@ -8579,7 +8419,7 @@
                   <pic:spPr>
                     <a:xfrm>
                       <a:off x="0" y="0"/>
-                      <a:ext cx="5904230" cy="3841750"/>
+                      <a:ext cx="4195715" cy="3524256"/>
                     </a:xfrm>
                     <a:prstGeom prst="rect">
                       <a:avLst/>
@@ -8601,6 +8441,81 @@
     </w:p>
     <w:p>
       <w:pPr>
+        <w:rPr>
+          <w:sz w:val="22"/>
+        </w:rPr>
+      </w:pPr>
+    </w:p>
+    <w:p>
+      <w:pPr>
+        <w:rPr>
+          <w:sz w:val="22"/>
+        </w:rPr>
+      </w:pPr>
+    </w:p>
+    <w:p>
+      <w:pPr>
+        <w:spacing w:after="160" w:line="259" w:lineRule="auto"/>
+        <w:rPr>
+          <w:sz w:val="22"/>
+        </w:rPr>
+      </w:pPr>
+      <w:r>
+        <w:rPr>
+          <w:sz w:val="22"/>
+        </w:rPr>
+        <w:br w:type="page"/>
+      </w:r>
+    </w:p>
+    <w:p>
+      <w:pPr>
+        <w:rPr>
+          <w:sz w:val="22"/>
+        </w:rPr>
+      </w:pPr>
+    </w:p>
+    <w:p>
+      <w:pPr>
+        <w:pStyle w:val="Heading2"/>
+        <w:spacing w:line="240" w:lineRule="auto"/>
+        <w:ind w:left="284" w:hanging="284"/>
+        <w:contextualSpacing w:val="0"/>
+        <w:rPr>
+          <w:sz w:val="22"/>
+        </w:rPr>
+      </w:pPr>
+      <w:bookmarkStart w:id="26" w:name="_Toc171966129"/>
+      <w:r>
+        <w:rPr>
+          <w:sz w:val="22"/>
+        </w:rPr>
+        <w:t>Git Ignore</w:t>
+      </w:r>
+      <w:bookmarkEnd w:id="26"/>
+    </w:p>
+    <w:p>
+      <w:pPr>
+        <w:ind w:left="284"/>
+        <w:jc w:val="both"/>
+      </w:pPr>
+      <w:r>
+        <w:t>Git ignore adalah file yang ditinggalkan saat</w:t>
+      </w:r>
+      <w:r>
+        <w:t xml:space="preserve"> mengupdate/singkronisasi di github.</w:t>
+      </w:r>
+      <w:r>
+        <w:t xml:space="preserve"> Artinya file ini tidak akan ikut terupdate ke github.</w:t>
+      </w:r>
+    </w:p>
+    <w:p>
+      <w:pPr>
+        <w:ind w:left="284"/>
+        <w:jc w:val="both"/>
+      </w:pPr>
+    </w:p>
+    <w:p>
+      <w:pPr>
         <w:pStyle w:val="ListParagraph"/>
         <w:numPr>
           <w:ilvl w:val="0"/>
@@ -8622,7 +8537,25 @@
           <w:sz w:val="22"/>
           <w:szCs w:val="22"/>
         </w:rPr>
-        <w:t>Menghapus File di Git Ignore</w:t>
+        <w:t xml:space="preserve">Menambahkan </w:t>
+      </w:r>
+      <w:r>
+        <w:rPr>
+          <w:rFonts w:asciiTheme="minorHAnsi" w:hAnsiTheme="minorHAnsi" w:cstheme="minorBidi"/>
+          <w:b/>
+          <w:sz w:val="22"/>
+          <w:szCs w:val="22"/>
+        </w:rPr>
+        <w:t xml:space="preserve">File di </w:t>
+      </w:r>
+      <w:r>
+        <w:rPr>
+          <w:rFonts w:asciiTheme="minorHAnsi" w:hAnsiTheme="minorHAnsi" w:cstheme="minorBidi"/>
+          <w:b/>
+          <w:sz w:val="22"/>
+          <w:szCs w:val="22"/>
+        </w:rPr>
+        <w:t>Git Ignore</w:t>
       </w:r>
     </w:p>
     <w:p>
@@ -8645,7 +8578,7 @@
           <w:sz w:val="30"/>
         </w:rPr>
       </w:pPr>
-      <w:bookmarkStart w:id="28" w:name="_Toc171966131"/>
+      <w:bookmarkStart w:id="27" w:name="_Toc171966130"/>
       <w:r>
         <w:rPr>
           <w:rFonts w:ascii="Segoe UI" w:hAnsi="Segoe UI" w:cs="Segoe UI"/>
@@ -8654,7 +8587,7 @@
         </w:rPr>
         <w:t>Membuat repository baru, kemudian mengikuti comand/prompt yang tersedia</w:t>
       </w:r>
-      <w:bookmarkEnd w:id="28"/>
+      <w:bookmarkEnd w:id="27"/>
     </w:p>
     <w:p>
       <w:pPr>
@@ -8675,12 +8608,11 @@
           <w:lang w:val="id-ID" w:eastAsia="id-ID"/>
           <w14:ligatures w14:val="standardContextual"/>
         </w:rPr>
-        <w:lastRenderedPageBreak/>
         <w:drawing>
-          <wp:inline distT="0" distB="0" distL="0" distR="0" wp14:anchorId="4E505B5C" wp14:editId="7BCDC511">
+          <wp:inline distT="0" distB="0" distL="0" distR="0" wp14:anchorId="3E4F6F03" wp14:editId="3B268728">
             <wp:extent cx="5904230" cy="3841750"/>
             <wp:effectExtent l="0" t="0" r="1270" b="6350"/>
-            <wp:docPr id="87" name="Picture 87"/>
+            <wp:docPr id="82" name="Picture 82"/>
             <wp:cNvGraphicFramePr>
               <a:graphicFrameLocks xmlns:a="http://schemas.openxmlformats.org/drawingml/2006/main" noChangeAspect="1"/>
             </wp:cNvGraphicFramePr>
@@ -8692,7 +8624,7 @@
                     <pic:cNvPicPr/>
                   </pic:nvPicPr>
                   <pic:blipFill>
-                    <a:blip r:embed="rId56"/>
+                    <a:blip r:embed="rId57"/>
                     <a:stretch>
                       <a:fillRect/>
                     </a:stretch>
@@ -8743,6 +8675,127 @@
           <w:sz w:val="22"/>
           <w:szCs w:val="22"/>
         </w:rPr>
+        <w:t>Menghapus File di Git Ignore</w:t>
+      </w:r>
+    </w:p>
+    <w:p>
+      <w:pPr>
+        <w:rPr>
+          <w:rFonts w:ascii="Consolas" w:hAnsi="Consolas" w:cs="Consolas"/>
+          <w:sz w:val="20"/>
+          <w:szCs w:val="20"/>
+        </w:rPr>
+      </w:pPr>
+    </w:p>
+    <w:p>
+      <w:pPr>
+        <w:pStyle w:val="Heading3"/>
+        <w:shd w:val="clear" w:color="auto" w:fill="FFFFFF"/>
+        <w:spacing w:before="0"/>
+        <w:ind w:left="284"/>
+        <w:rPr>
+          <w:color w:val="323130"/>
+          <w:sz w:val="30"/>
+        </w:rPr>
+      </w:pPr>
+      <w:bookmarkStart w:id="28" w:name="_Toc171966131"/>
+      <w:r>
+        <w:rPr>
+          <w:rFonts w:ascii="Segoe UI" w:hAnsi="Segoe UI" w:cs="Segoe UI"/>
+          <w:color w:val="1F2328"/>
+          <w:sz w:val="20"/>
+        </w:rPr>
+        <w:t>Membuat repository baru, kemudian mengikuti comand/prompt yang tersedia</w:t>
+      </w:r>
+      <w:bookmarkEnd w:id="28"/>
+    </w:p>
+    <w:p>
+      <w:pPr>
+        <w:rPr>
+          <w:sz w:val="22"/>
+        </w:rPr>
+      </w:pPr>
+    </w:p>
+    <w:p>
+      <w:pPr>
+        <w:rPr>
+          <w:sz w:val="22"/>
+        </w:rPr>
+      </w:pPr>
+      <w:r>
+        <w:rPr>
+          <w:noProof/>
+          <w:lang w:val="id-ID" w:eastAsia="id-ID"/>
+          <w14:ligatures w14:val="standardContextual"/>
+        </w:rPr>
+        <w:lastRenderedPageBreak/>
+        <w:drawing>
+          <wp:inline distT="0" distB="0" distL="0" distR="0" wp14:anchorId="4E505B5C" wp14:editId="7BCDC511">
+            <wp:extent cx="5904230" cy="3841750"/>
+            <wp:effectExtent l="0" t="0" r="1270" b="6350"/>
+            <wp:docPr id="87" name="Picture 87"/>
+            <wp:cNvGraphicFramePr>
+              <a:graphicFrameLocks xmlns:a="http://schemas.openxmlformats.org/drawingml/2006/main" noChangeAspect="1"/>
+            </wp:cNvGraphicFramePr>
+            <a:graphic xmlns:a="http://schemas.openxmlformats.org/drawingml/2006/main">
+              <a:graphicData uri="http://schemas.openxmlformats.org/drawingml/2006/picture">
+                <pic:pic xmlns:pic="http://schemas.openxmlformats.org/drawingml/2006/picture">
+                  <pic:nvPicPr>
+                    <pic:cNvPr id="1" name=""/>
+                    <pic:cNvPicPr/>
+                  </pic:nvPicPr>
+                  <pic:blipFill>
+                    <a:blip r:embed="rId57"/>
+                    <a:stretch>
+                      <a:fillRect/>
+                    </a:stretch>
+                  </pic:blipFill>
+                  <pic:spPr>
+                    <a:xfrm>
+                      <a:off x="0" y="0"/>
+                      <a:ext cx="5904230" cy="3841750"/>
+                    </a:xfrm>
+                    <a:prstGeom prst="rect">
+                      <a:avLst/>
+                    </a:prstGeom>
+                  </pic:spPr>
+                </pic:pic>
+              </a:graphicData>
+            </a:graphic>
+          </wp:inline>
+        </w:drawing>
+      </w:r>
+    </w:p>
+    <w:p>
+      <w:pPr>
+        <w:rPr>
+          <w:sz w:val="22"/>
+        </w:rPr>
+      </w:pPr>
+    </w:p>
+    <w:p>
+      <w:pPr>
+        <w:pStyle w:val="ListParagraph"/>
+        <w:numPr>
+          <w:ilvl w:val="0"/>
+          <w:numId w:val="41"/>
+        </w:numPr>
+        <w:ind w:left="284" w:hanging="284"/>
+        <w:contextualSpacing w:val="0"/>
+        <w:rPr>
+          <w:rFonts w:asciiTheme="minorHAnsi" w:eastAsiaTheme="minorHAnsi" w:hAnsiTheme="minorHAnsi" w:cstheme="minorBidi"/>
+          <w:b/>
+          <w:sz w:val="22"/>
+          <w:szCs w:val="22"/>
+        </w:rPr>
+      </w:pPr>
+      <w:r>
+        <w:rPr>
+          <w:rFonts w:asciiTheme="minorHAnsi" w:hAnsiTheme="minorHAnsi" w:cstheme="minorBidi"/>
+          <w:b/>
+          <w:sz w:val="22"/>
+          <w:szCs w:val="22"/>
+        </w:rPr>
         <w:t>Clonning file dari github</w:t>
       </w:r>
     </w:p>
@@ -8922,7 +8975,7 @@
                     <pic:cNvPicPr/>
                   </pic:nvPicPr>
                   <pic:blipFill rotWithShape="1">
-                    <a:blip r:embed="rId57"/>
+                    <a:blip r:embed="rId58"/>
                     <a:srcRect t="-260" r="41115" b="25683"/>
                     <a:stretch/>
                   </pic:blipFill>
@@ -9028,7 +9081,7 @@
                     <pic:cNvPicPr/>
                   </pic:nvPicPr>
                   <pic:blipFill>
-                    <a:blip r:embed="rId58"/>
+                    <a:blip r:embed="rId59"/>
                     <a:stretch>
                       <a:fillRect/>
                     </a:stretch>
@@ -9080,64 +9133,6 @@
             <wp:extent cx="5719313" cy="3742342"/>
             <wp:effectExtent l="0" t="0" r="0" b="0"/>
             <wp:docPr id="92" name="Picture 92"/>
-            <wp:cNvGraphicFramePr>
-              <a:graphicFrameLocks xmlns:a="http://schemas.openxmlformats.org/drawingml/2006/main" noChangeAspect="1"/>
-            </wp:cNvGraphicFramePr>
-            <a:graphic xmlns:a="http://schemas.openxmlformats.org/drawingml/2006/main">
-              <a:graphicData uri="http://schemas.openxmlformats.org/drawingml/2006/picture">
-                <pic:pic xmlns:pic="http://schemas.openxmlformats.org/drawingml/2006/picture">
-                  <pic:nvPicPr>
-                    <pic:cNvPr id="1" name=""/>
-                    <pic:cNvPicPr/>
-                  </pic:nvPicPr>
-                  <pic:blipFill>
-                    <a:blip r:embed="rId59"/>
-                    <a:stretch>
-                      <a:fillRect/>
-                    </a:stretch>
-                  </pic:blipFill>
-                  <pic:spPr>
-                    <a:xfrm>
-                      <a:off x="0" y="0"/>
-                      <a:ext cx="5721516" cy="3743784"/>
-                    </a:xfrm>
-                    <a:prstGeom prst="rect">
-                      <a:avLst/>
-                    </a:prstGeom>
-                  </pic:spPr>
-                </pic:pic>
-              </a:graphicData>
-            </a:graphic>
-          </wp:inline>
-        </w:drawing>
-      </w:r>
-    </w:p>
-    <w:p>
-      <w:pPr>
-        <w:rPr>
-          <w:sz w:val="22"/>
-        </w:rPr>
-      </w:pPr>
-    </w:p>
-    <w:p>
-      <w:pPr>
-        <w:spacing w:after="160" w:line="259" w:lineRule="auto"/>
-        <w:rPr>
-          <w:sz w:val="22"/>
-        </w:rPr>
-      </w:pPr>
-      <w:r>
-        <w:rPr>
-          <w:noProof/>
-          <w:lang w:val="id-ID" w:eastAsia="id-ID"/>
-          <w14:ligatures w14:val="standardContextual"/>
-        </w:rPr>
-        <w:lastRenderedPageBreak/>
-        <w:drawing>
-          <wp:inline distT="0" distB="0" distL="0" distR="0" wp14:anchorId="5AA7B6BC" wp14:editId="319A3536">
-            <wp:extent cx="4323192" cy="2547512"/>
-            <wp:effectExtent l="0" t="0" r="1270" b="5715"/>
-            <wp:docPr id="88" name="Picture 88"/>
             <wp:cNvGraphicFramePr>
               <a:graphicFrameLocks xmlns:a="http://schemas.openxmlformats.org/drawingml/2006/main" noChangeAspect="1"/>
             </wp:cNvGraphicFramePr>
@@ -9157,7 +9152,7 @@
                   <pic:spPr>
                     <a:xfrm>
                       <a:off x="0" y="0"/>
-                      <a:ext cx="4329946" cy="2551492"/>
+                      <a:ext cx="5721516" cy="3743784"/>
                     </a:xfrm>
                     <a:prstGeom prst="rect">
                       <a:avLst/>
@@ -9169,339 +9164,17 @@
           </wp:inline>
         </w:drawing>
       </w:r>
-      <w:r>
-        <w:rPr>
-          <w:sz w:val="22"/>
-        </w:rPr>
-        <w:br w:type="page"/>
-      </w:r>
-    </w:p>
-    <w:p>
-      <w:pPr>
-        <w:pStyle w:val="ListParagraph"/>
-        <w:numPr>
-          <w:ilvl w:val="0"/>
-          <w:numId w:val="41"/>
-        </w:numPr>
-        <w:ind w:left="284" w:hanging="284"/>
-        <w:contextualSpacing w:val="0"/>
-        <w:rPr>
-          <w:rFonts w:asciiTheme="minorHAnsi" w:eastAsiaTheme="minorHAnsi" w:hAnsiTheme="minorHAnsi" w:cstheme="minorBidi"/>
-          <w:b/>
-          <w:sz w:val="22"/>
-          <w:szCs w:val="22"/>
-        </w:rPr>
-      </w:pPr>
-      <w:r>
-        <w:rPr>
-          <w:rFonts w:asciiTheme="minorHAnsi" w:hAnsiTheme="minorHAnsi" w:cstheme="minorBidi"/>
-          <w:b/>
-          <w:sz w:val="22"/>
-          <w:szCs w:val="22"/>
-        </w:rPr>
-        <w:lastRenderedPageBreak/>
-        <w:t>Git Update / Git Instal</w:t>
-      </w:r>
-    </w:p>
-    <w:p>
-      <w:pPr>
-        <w:rPr>
-          <w:rFonts w:ascii="Consolas" w:hAnsi="Consolas" w:cs="Consolas"/>
-          <w:sz w:val="20"/>
-          <w:szCs w:val="20"/>
-        </w:rPr>
-      </w:pPr>
-    </w:p>
-    <w:p>
-      <w:pPr>
-        <w:pStyle w:val="Heading3"/>
-        <w:shd w:val="clear" w:color="auto" w:fill="FFFFFF"/>
-        <w:spacing w:before="0"/>
-        <w:ind w:left="284"/>
-        <w:rPr>
-          <w:rFonts w:ascii="Segoe UI" w:hAnsi="Segoe UI" w:cs="Segoe UI"/>
-          <w:color w:val="1F2328"/>
-          <w:sz w:val="20"/>
-        </w:rPr>
-      </w:pPr>
-      <w:bookmarkStart w:id="35" w:name="_Toc171966138"/>
-      <w:r>
-        <w:rPr>
-          <w:rFonts w:ascii="Segoe UI" w:hAnsi="Segoe UI" w:cs="Segoe UI"/>
-          <w:color w:val="1F2328"/>
-          <w:sz w:val="20"/>
-        </w:rPr>
-        <w:t>Setelah repository terdownload/tercloning ke pc maka perlu dilakukan beberapa langkah</w:t>
-      </w:r>
-      <w:bookmarkEnd w:id="35"/>
-    </w:p>
-    <w:p/>
-    <w:p>
-      <w:pPr>
-        <w:pStyle w:val="Heading3"/>
-        <w:shd w:val="clear" w:color="auto" w:fill="FFFFFF"/>
-        <w:spacing w:before="0"/>
-        <w:ind w:left="284"/>
-        <w:rPr>
-          <w:rFonts w:ascii="Segoe UI" w:hAnsi="Segoe UI" w:cs="Segoe UI"/>
-          <w:color w:val="1F2328"/>
-          <w:sz w:val="20"/>
-        </w:rPr>
-      </w:pPr>
-      <w:bookmarkStart w:id="36" w:name="_Toc171966139"/>
-      <w:r>
-        <w:rPr>
-          <w:rFonts w:ascii="Segoe UI" w:hAnsi="Segoe UI" w:cs="Segoe UI"/>
-          <w:color w:val="1F2328"/>
-          <w:sz w:val="20"/>
-        </w:rPr>
-        <w:t>Instal</w:t>
-      </w:r>
-      <w:r>
-        <w:rPr>
-          <w:rFonts w:ascii="Segoe UI" w:hAnsi="Segoe UI" w:cs="Segoe UI"/>
-          <w:color w:val="1F2328"/>
-          <w:sz w:val="20"/>
-        </w:rPr>
-        <w:t xml:space="preserve"> dependensi composer</w:t>
-      </w:r>
-      <w:bookmarkEnd w:id="36"/>
-    </w:p>
-    <w:p>
-      <w:pPr>
-        <w:shd w:val="clear" w:color="auto" w:fill="FFE599" w:themeFill="accent4" w:themeFillTint="66"/>
-        <w:ind w:left="284"/>
-        <w:rPr>
-          <w:rFonts w:ascii="Consolas" w:hAnsi="Consolas" w:cs="Consolas"/>
-          <w:sz w:val="20"/>
-          <w:szCs w:val="20"/>
-        </w:rPr>
-      </w:pPr>
-      <w:r>
-        <w:rPr>
-          <w:rFonts w:ascii="Consolas" w:hAnsi="Consolas" w:cs="Consolas"/>
-          <w:sz w:val="20"/>
-          <w:szCs w:val="20"/>
-        </w:rPr>
-        <w:t>Composer instal</w:t>
-      </w:r>
-    </w:p>
-    <w:p>
-      <w:pPr>
-        <w:pStyle w:val="Heading3"/>
-        <w:shd w:val="clear" w:color="auto" w:fill="FFFFFF"/>
-        <w:spacing w:before="0"/>
-        <w:ind w:left="284"/>
-        <w:rPr>
-          <w:rFonts w:ascii="Segoe UI" w:hAnsi="Segoe UI" w:cs="Segoe UI"/>
-          <w:color w:val="1F2328"/>
-          <w:sz w:val="20"/>
-        </w:rPr>
-      </w:pPr>
-      <w:bookmarkStart w:id="37" w:name="_Toc171966140"/>
-      <w:r>
-        <w:rPr>
-          <w:rFonts w:ascii="Segoe UI" w:hAnsi="Segoe UI" w:cs="Segoe UI"/>
-          <w:color w:val="1F2328"/>
-          <w:sz w:val="20"/>
-        </w:rPr>
-        <w:t>Instal</w:t>
-      </w:r>
-      <w:r>
-        <w:rPr>
-          <w:rFonts w:ascii="Segoe UI" w:hAnsi="Segoe UI" w:cs="Segoe UI"/>
-          <w:color w:val="1F2328"/>
-          <w:sz w:val="20"/>
-        </w:rPr>
-        <w:t xml:space="preserve"> dependensi </w:t>
-      </w:r>
-      <w:r>
-        <w:rPr>
-          <w:rFonts w:ascii="Segoe UI" w:hAnsi="Segoe UI" w:cs="Segoe UI"/>
-          <w:color w:val="1F2328"/>
-          <w:sz w:val="20"/>
-        </w:rPr>
-        <w:t>nodejs</w:t>
-      </w:r>
-      <w:bookmarkEnd w:id="37"/>
-    </w:p>
-    <w:p>
-      <w:pPr>
-        <w:shd w:val="clear" w:color="auto" w:fill="FFE599" w:themeFill="accent4" w:themeFillTint="66"/>
-        <w:ind w:left="284"/>
-        <w:rPr>
-          <w:rFonts w:ascii="Consolas" w:hAnsi="Consolas" w:cs="Consolas"/>
-          <w:sz w:val="20"/>
-          <w:szCs w:val="20"/>
-        </w:rPr>
-      </w:pPr>
-      <w:r>
-        <w:rPr>
-          <w:rFonts w:ascii="Consolas" w:hAnsi="Consolas" w:cs="Consolas"/>
-          <w:sz w:val="20"/>
-          <w:szCs w:val="20"/>
-        </w:rPr>
-        <w:t>npm instal</w:t>
-      </w:r>
-    </w:p>
-    <w:p>
-      <w:pPr>
-        <w:pStyle w:val="Heading3"/>
-        <w:shd w:val="clear" w:color="auto" w:fill="FFFFFF"/>
-        <w:spacing w:before="0"/>
-        <w:ind w:left="284"/>
-        <w:rPr>
-          <w:rFonts w:ascii="Segoe UI" w:hAnsi="Segoe UI" w:cs="Segoe UI"/>
-          <w:color w:val="1F2328"/>
-          <w:sz w:val="20"/>
-        </w:rPr>
-      </w:pPr>
-      <w:bookmarkStart w:id="38" w:name="_Toc171966141"/>
-      <w:r>
-        <w:rPr>
-          <w:rFonts w:ascii="Segoe UI" w:hAnsi="Segoe UI" w:cs="Segoe UI"/>
-          <w:color w:val="1F2328"/>
-          <w:sz w:val="20"/>
-        </w:rPr>
-        <w:t>U</w:t>
-      </w:r>
-      <w:r>
-        <w:rPr>
-          <w:rFonts w:ascii="Segoe UI" w:hAnsi="Segoe UI" w:cs="Segoe UI"/>
-          <w:color w:val="1F2328"/>
-          <w:sz w:val="20"/>
-        </w:rPr>
-        <w:t>pdate</w:t>
-      </w:r>
-      <w:r>
-        <w:rPr>
-          <w:rFonts w:ascii="Segoe UI" w:hAnsi="Segoe UI" w:cs="Segoe UI"/>
-          <w:color w:val="1F2328"/>
-          <w:sz w:val="20"/>
-        </w:rPr>
-        <w:t xml:space="preserve"> dependensi composer</w:t>
-      </w:r>
-      <w:bookmarkEnd w:id="38"/>
-    </w:p>
-    <w:p>
-      <w:pPr>
-        <w:shd w:val="clear" w:color="auto" w:fill="FFE599" w:themeFill="accent4" w:themeFillTint="66"/>
-        <w:ind w:left="284"/>
-        <w:rPr>
-          <w:rFonts w:ascii="Consolas" w:hAnsi="Consolas" w:cs="Consolas"/>
-          <w:sz w:val="20"/>
-          <w:szCs w:val="20"/>
-        </w:rPr>
-      </w:pPr>
-      <w:r>
-        <w:rPr>
-          <w:rFonts w:ascii="Consolas" w:hAnsi="Consolas" w:cs="Consolas"/>
-          <w:sz w:val="20"/>
-          <w:szCs w:val="20"/>
-        </w:rPr>
-        <w:t>Composer update</w:t>
-      </w:r>
-    </w:p>
-    <w:p>
-      <w:pPr>
-        <w:pStyle w:val="Heading3"/>
-        <w:shd w:val="clear" w:color="auto" w:fill="FFFFFF"/>
-        <w:spacing w:before="0"/>
-        <w:ind w:left="284"/>
-        <w:rPr>
-          <w:rFonts w:ascii="Segoe UI" w:hAnsi="Segoe UI" w:cs="Segoe UI"/>
-          <w:color w:val="1F2328"/>
-          <w:sz w:val="20"/>
-        </w:rPr>
-      </w:pPr>
-      <w:bookmarkStart w:id="39" w:name="_Toc171966142"/>
-      <w:r>
-        <w:rPr>
-          <w:rFonts w:ascii="Segoe UI" w:hAnsi="Segoe UI" w:cs="Segoe UI"/>
-          <w:color w:val="1F2328"/>
-          <w:sz w:val="20"/>
-        </w:rPr>
-        <w:t>Membuat key generate</w:t>
-      </w:r>
-      <w:bookmarkEnd w:id="39"/>
-    </w:p>
-    <w:p>
-      <w:pPr>
-        <w:shd w:val="clear" w:color="auto" w:fill="FFE599" w:themeFill="accent4" w:themeFillTint="66"/>
-        <w:ind w:left="284"/>
-        <w:rPr>
-          <w:rFonts w:ascii="Consolas" w:hAnsi="Consolas" w:cs="Consolas"/>
-          <w:sz w:val="20"/>
-          <w:szCs w:val="20"/>
-        </w:rPr>
-      </w:pPr>
-      <w:r>
-        <w:rPr>
-          <w:rFonts w:ascii="Consolas" w:hAnsi="Consolas" w:cs="Consolas"/>
-          <w:sz w:val="20"/>
-          <w:szCs w:val="20"/>
-        </w:rPr>
-        <w:t>Php artisan key:generate</w:t>
-      </w:r>
-    </w:p>
-    <w:p>
-      <w:pPr>
-        <w:pStyle w:val="Heading3"/>
-        <w:shd w:val="clear" w:color="auto" w:fill="FFFFFF"/>
-        <w:spacing w:before="0"/>
-        <w:ind w:left="284"/>
-        <w:rPr>
-          <w:rFonts w:ascii="Segoe UI" w:hAnsi="Segoe UI" w:cs="Segoe UI"/>
-          <w:color w:val="1F2328"/>
-          <w:sz w:val="20"/>
-        </w:rPr>
-      </w:pPr>
-      <w:bookmarkStart w:id="40" w:name="_Toc171966143"/>
-      <w:r>
-        <w:rPr>
-          <w:rFonts w:ascii="Segoe UI" w:hAnsi="Segoe UI" w:cs="Segoe UI"/>
-          <w:color w:val="1F2328"/>
-          <w:sz w:val="20"/>
-        </w:rPr>
-        <w:t>Menghadirkan file configurasi .env</w:t>
-      </w:r>
-      <w:bookmarkEnd w:id="40"/>
-    </w:p>
-    <w:p>
-      <w:pPr>
-        <w:shd w:val="clear" w:color="auto" w:fill="FFE599" w:themeFill="accent4" w:themeFillTint="66"/>
-        <w:ind w:left="284"/>
-        <w:rPr>
-          <w:rFonts w:ascii="Consolas" w:hAnsi="Consolas" w:cs="Consolas"/>
-          <w:sz w:val="20"/>
-          <w:szCs w:val="20"/>
-        </w:rPr>
-      </w:pPr>
-      <w:r>
-        <w:rPr>
-          <w:rFonts w:ascii="Consolas" w:hAnsi="Consolas" w:cs="Consolas"/>
-          <w:sz w:val="20"/>
-          <w:szCs w:val="20"/>
-        </w:rPr>
-        <w:t>Cp .env.example .env</w:t>
-      </w:r>
-    </w:p>
-    <w:p>
-      <w:pPr>
-        <w:rPr>
-          <w:sz w:val="22"/>
-        </w:rPr>
-      </w:pPr>
-    </w:p>
-    <w:p>
-      <w:pPr>
-        <w:rPr>
-          <w:sz w:val="22"/>
-        </w:rPr>
-      </w:pPr>
-    </w:p>
-    <w:p>
-      <w:pPr>
+    </w:p>
+    <w:p>
+      <w:pPr>
+        <w:rPr>
+          <w:sz w:val="22"/>
+        </w:rPr>
+      </w:pPr>
+    </w:p>
+    <w:p>
+      <w:pPr>
+        <w:spacing w:after="160" w:line="259" w:lineRule="auto"/>
         <w:rPr>
           <w:sz w:val="22"/>
         </w:rPr>
@@ -9512,11 +9185,12 @@
           <w:lang w:val="id-ID" w:eastAsia="id-ID"/>
           <w14:ligatures w14:val="standardContextual"/>
         </w:rPr>
+        <w:lastRenderedPageBreak/>
         <w:drawing>
-          <wp:inline distT="0" distB="0" distL="0" distR="0" wp14:anchorId="13E51AD3" wp14:editId="103109BE">
-            <wp:extent cx="5904230" cy="1570355"/>
-            <wp:effectExtent l="0" t="0" r="1270" b="0"/>
-            <wp:docPr id="89" name="Picture 89"/>
+          <wp:inline distT="0" distB="0" distL="0" distR="0" wp14:anchorId="5AA7B6BC" wp14:editId="319A3536">
+            <wp:extent cx="4323192" cy="2547512"/>
+            <wp:effectExtent l="0" t="0" r="1270" b="5715"/>
+            <wp:docPr id="88" name="Picture 88"/>
             <wp:cNvGraphicFramePr>
               <a:graphicFrameLocks xmlns:a="http://schemas.openxmlformats.org/drawingml/2006/main" noChangeAspect="1"/>
             </wp:cNvGraphicFramePr>
@@ -9536,6 +9210,385 @@
                   <pic:spPr>
                     <a:xfrm>
                       <a:off x="0" y="0"/>
+                      <a:ext cx="4329946" cy="2551492"/>
+                    </a:xfrm>
+                    <a:prstGeom prst="rect">
+                      <a:avLst/>
+                    </a:prstGeom>
+                  </pic:spPr>
+                </pic:pic>
+              </a:graphicData>
+            </a:graphic>
+          </wp:inline>
+        </w:drawing>
+      </w:r>
+      <w:r>
+        <w:rPr>
+          <w:sz w:val="22"/>
+        </w:rPr>
+        <w:br w:type="page"/>
+      </w:r>
+    </w:p>
+    <w:p>
+      <w:pPr>
+        <w:pStyle w:val="ListParagraph"/>
+        <w:numPr>
+          <w:ilvl w:val="0"/>
+          <w:numId w:val="41"/>
+        </w:numPr>
+        <w:ind w:left="284" w:hanging="284"/>
+        <w:contextualSpacing w:val="0"/>
+        <w:rPr>
+          <w:rFonts w:asciiTheme="minorHAnsi" w:eastAsiaTheme="minorHAnsi" w:hAnsiTheme="minorHAnsi" w:cstheme="minorBidi"/>
+          <w:b/>
+          <w:sz w:val="22"/>
+          <w:szCs w:val="22"/>
+        </w:rPr>
+      </w:pPr>
+      <w:r>
+        <w:rPr>
+          <w:rFonts w:asciiTheme="minorHAnsi" w:hAnsiTheme="minorHAnsi" w:cstheme="minorBidi"/>
+          <w:b/>
+          <w:sz w:val="22"/>
+          <w:szCs w:val="22"/>
+        </w:rPr>
+        <w:lastRenderedPageBreak/>
+        <w:t>Git Update / Git Instal</w:t>
+      </w:r>
+    </w:p>
+    <w:p>
+      <w:pPr>
+        <w:rPr>
+          <w:rFonts w:ascii="Consolas" w:hAnsi="Consolas" w:cs="Consolas"/>
+          <w:sz w:val="20"/>
+          <w:szCs w:val="20"/>
+        </w:rPr>
+      </w:pPr>
+    </w:p>
+    <w:p>
+      <w:pPr>
+        <w:pStyle w:val="Heading3"/>
+        <w:shd w:val="clear" w:color="auto" w:fill="FFFFFF"/>
+        <w:spacing w:before="0"/>
+        <w:ind w:left="284"/>
+        <w:rPr>
+          <w:rFonts w:ascii="Segoe UI" w:hAnsi="Segoe UI" w:cs="Segoe UI"/>
+          <w:color w:val="1F2328"/>
+          <w:sz w:val="20"/>
+        </w:rPr>
+      </w:pPr>
+      <w:bookmarkStart w:id="35" w:name="_Toc171966138"/>
+      <w:r>
+        <w:rPr>
+          <w:rFonts w:ascii="Segoe UI" w:hAnsi="Segoe UI" w:cs="Segoe UI"/>
+          <w:color w:val="1F2328"/>
+          <w:sz w:val="20"/>
+        </w:rPr>
+        <w:t>Setelah repository terdownload/tercloning ke pc maka perlu dilakukan beberapa langkah</w:t>
+      </w:r>
+      <w:bookmarkEnd w:id="35"/>
+    </w:p>
+    <w:p/>
+    <w:p>
+      <w:pPr>
+        <w:pStyle w:val="Heading3"/>
+        <w:shd w:val="clear" w:color="auto" w:fill="FFFFFF"/>
+        <w:spacing w:before="0"/>
+        <w:ind w:left="284"/>
+        <w:rPr>
+          <w:rFonts w:ascii="Segoe UI" w:hAnsi="Segoe UI" w:cs="Segoe UI"/>
+          <w:color w:val="1F2328"/>
+          <w:sz w:val="20"/>
+        </w:rPr>
+      </w:pPr>
+      <w:bookmarkStart w:id="36" w:name="_Toc171966139"/>
+      <w:r>
+        <w:rPr>
+          <w:rFonts w:ascii="Segoe UI" w:hAnsi="Segoe UI" w:cs="Segoe UI"/>
+          <w:color w:val="1F2328"/>
+          <w:sz w:val="20"/>
+        </w:rPr>
+        <w:t>Instal</w:t>
+      </w:r>
+      <w:r>
+        <w:rPr>
+          <w:rFonts w:ascii="Segoe UI" w:hAnsi="Segoe UI" w:cs="Segoe UI"/>
+          <w:color w:val="1F2328"/>
+          <w:sz w:val="20"/>
+        </w:rPr>
+        <w:t xml:space="preserve"> dependensi composer</w:t>
+      </w:r>
+      <w:bookmarkEnd w:id="36"/>
+    </w:p>
+    <w:p>
+      <w:pPr>
+        <w:shd w:val="clear" w:color="auto" w:fill="FFE599" w:themeFill="accent4" w:themeFillTint="66"/>
+        <w:ind w:left="284"/>
+        <w:rPr>
+          <w:rFonts w:ascii="Consolas" w:hAnsi="Consolas" w:cs="Consolas"/>
+          <w:sz w:val="20"/>
+          <w:szCs w:val="20"/>
+        </w:rPr>
+      </w:pPr>
+      <w:r>
+        <w:rPr>
+          <w:rFonts w:ascii="Consolas" w:hAnsi="Consolas" w:cs="Consolas"/>
+          <w:sz w:val="20"/>
+          <w:szCs w:val="20"/>
+        </w:rPr>
+        <w:t>Composer instal</w:t>
+      </w:r>
+    </w:p>
+    <w:p>
+      <w:pPr>
+        <w:pStyle w:val="Heading3"/>
+        <w:shd w:val="clear" w:color="auto" w:fill="FFFFFF"/>
+        <w:spacing w:before="0"/>
+        <w:ind w:left="284"/>
+        <w:rPr>
+          <w:rFonts w:ascii="Segoe UI" w:hAnsi="Segoe UI" w:cs="Segoe UI"/>
+          <w:color w:val="1F2328"/>
+          <w:sz w:val="20"/>
+        </w:rPr>
+      </w:pPr>
+      <w:bookmarkStart w:id="37" w:name="_Toc171966140"/>
+      <w:r>
+        <w:rPr>
+          <w:rFonts w:ascii="Segoe UI" w:hAnsi="Segoe UI" w:cs="Segoe UI"/>
+          <w:color w:val="1F2328"/>
+          <w:sz w:val="20"/>
+        </w:rPr>
+        <w:t>Instal</w:t>
+      </w:r>
+      <w:r>
+        <w:rPr>
+          <w:rFonts w:ascii="Segoe UI" w:hAnsi="Segoe UI" w:cs="Segoe UI"/>
+          <w:color w:val="1F2328"/>
+          <w:sz w:val="20"/>
+        </w:rPr>
+        <w:t xml:space="preserve"> dependensi </w:t>
+      </w:r>
+      <w:r>
+        <w:rPr>
+          <w:rFonts w:ascii="Segoe UI" w:hAnsi="Segoe UI" w:cs="Segoe UI"/>
+          <w:color w:val="1F2328"/>
+          <w:sz w:val="20"/>
+        </w:rPr>
+        <w:t>nodejs</w:t>
+      </w:r>
+      <w:bookmarkEnd w:id="37"/>
+    </w:p>
+    <w:p>
+      <w:pPr>
+        <w:shd w:val="clear" w:color="auto" w:fill="FFE599" w:themeFill="accent4" w:themeFillTint="66"/>
+        <w:ind w:left="284"/>
+        <w:rPr>
+          <w:rFonts w:ascii="Consolas" w:hAnsi="Consolas" w:cs="Consolas"/>
+          <w:sz w:val="20"/>
+          <w:szCs w:val="20"/>
+        </w:rPr>
+      </w:pPr>
+      <w:r>
+        <w:rPr>
+          <w:rFonts w:ascii="Consolas" w:hAnsi="Consolas" w:cs="Consolas"/>
+          <w:sz w:val="20"/>
+          <w:szCs w:val="20"/>
+        </w:rPr>
+        <w:t>npm instal</w:t>
+      </w:r>
+    </w:p>
+    <w:p>
+      <w:pPr>
+        <w:pStyle w:val="Heading3"/>
+        <w:shd w:val="clear" w:color="auto" w:fill="FFFFFF"/>
+        <w:spacing w:before="0"/>
+        <w:ind w:left="284"/>
+        <w:rPr>
+          <w:rFonts w:ascii="Segoe UI" w:hAnsi="Segoe UI" w:cs="Segoe UI"/>
+          <w:color w:val="1F2328"/>
+          <w:sz w:val="20"/>
+        </w:rPr>
+      </w:pPr>
+      <w:bookmarkStart w:id="38" w:name="_Toc171966141"/>
+      <w:r>
+        <w:rPr>
+          <w:rFonts w:ascii="Segoe UI" w:hAnsi="Segoe UI" w:cs="Segoe UI"/>
+          <w:color w:val="1F2328"/>
+          <w:sz w:val="20"/>
+        </w:rPr>
+        <w:t>U</w:t>
+      </w:r>
+      <w:r>
+        <w:rPr>
+          <w:rFonts w:ascii="Segoe UI" w:hAnsi="Segoe UI" w:cs="Segoe UI"/>
+          <w:color w:val="1F2328"/>
+          <w:sz w:val="20"/>
+        </w:rPr>
+        <w:t>pdate</w:t>
+      </w:r>
+      <w:r>
+        <w:rPr>
+          <w:rFonts w:ascii="Segoe UI" w:hAnsi="Segoe UI" w:cs="Segoe UI"/>
+          <w:color w:val="1F2328"/>
+          <w:sz w:val="20"/>
+        </w:rPr>
+        <w:t xml:space="preserve"> dependensi composer</w:t>
+      </w:r>
+      <w:bookmarkEnd w:id="38"/>
+    </w:p>
+    <w:p>
+      <w:pPr>
+        <w:shd w:val="clear" w:color="auto" w:fill="FFE599" w:themeFill="accent4" w:themeFillTint="66"/>
+        <w:ind w:left="284"/>
+        <w:rPr>
+          <w:rFonts w:ascii="Consolas" w:hAnsi="Consolas" w:cs="Consolas"/>
+          <w:sz w:val="20"/>
+          <w:szCs w:val="20"/>
+        </w:rPr>
+      </w:pPr>
+      <w:r>
+        <w:rPr>
+          <w:rFonts w:ascii="Consolas" w:hAnsi="Consolas" w:cs="Consolas"/>
+          <w:sz w:val="20"/>
+          <w:szCs w:val="20"/>
+        </w:rPr>
+        <w:t>Composer update</w:t>
+      </w:r>
+    </w:p>
+    <w:p>
+      <w:pPr>
+        <w:pStyle w:val="Heading3"/>
+        <w:shd w:val="clear" w:color="auto" w:fill="FFFFFF"/>
+        <w:spacing w:before="0"/>
+        <w:ind w:left="284"/>
+        <w:rPr>
+          <w:rFonts w:ascii="Segoe UI" w:hAnsi="Segoe UI" w:cs="Segoe UI"/>
+          <w:color w:val="1F2328"/>
+          <w:sz w:val="20"/>
+        </w:rPr>
+      </w:pPr>
+      <w:bookmarkStart w:id="39" w:name="_Toc171966142"/>
+      <w:r>
+        <w:rPr>
+          <w:rFonts w:ascii="Segoe UI" w:hAnsi="Segoe UI" w:cs="Segoe UI"/>
+          <w:color w:val="1F2328"/>
+          <w:sz w:val="20"/>
+        </w:rPr>
+        <w:t>Membuat key generate</w:t>
+      </w:r>
+      <w:bookmarkEnd w:id="39"/>
+    </w:p>
+    <w:p>
+      <w:pPr>
+        <w:shd w:val="clear" w:color="auto" w:fill="FFE599" w:themeFill="accent4" w:themeFillTint="66"/>
+        <w:ind w:left="284"/>
+        <w:rPr>
+          <w:rFonts w:ascii="Consolas" w:hAnsi="Consolas" w:cs="Consolas"/>
+          <w:sz w:val="20"/>
+          <w:szCs w:val="20"/>
+        </w:rPr>
+      </w:pPr>
+      <w:r>
+        <w:rPr>
+          <w:rFonts w:ascii="Consolas" w:hAnsi="Consolas" w:cs="Consolas"/>
+          <w:sz w:val="20"/>
+          <w:szCs w:val="20"/>
+        </w:rPr>
+        <w:t>Php artisan key:generate</w:t>
+      </w:r>
+    </w:p>
+    <w:p>
+      <w:pPr>
+        <w:pStyle w:val="Heading3"/>
+        <w:shd w:val="clear" w:color="auto" w:fill="FFFFFF"/>
+        <w:spacing w:before="0"/>
+        <w:ind w:left="284"/>
+        <w:rPr>
+          <w:rFonts w:ascii="Segoe UI" w:hAnsi="Segoe UI" w:cs="Segoe UI"/>
+          <w:color w:val="1F2328"/>
+          <w:sz w:val="20"/>
+        </w:rPr>
+      </w:pPr>
+      <w:bookmarkStart w:id="40" w:name="_Toc171966143"/>
+      <w:r>
+        <w:rPr>
+          <w:rFonts w:ascii="Segoe UI" w:hAnsi="Segoe UI" w:cs="Segoe UI"/>
+          <w:color w:val="1F2328"/>
+          <w:sz w:val="20"/>
+        </w:rPr>
+        <w:t>Menghadirkan file configurasi .env</w:t>
+      </w:r>
+      <w:bookmarkEnd w:id="40"/>
+    </w:p>
+    <w:p>
+      <w:pPr>
+        <w:shd w:val="clear" w:color="auto" w:fill="FFE599" w:themeFill="accent4" w:themeFillTint="66"/>
+        <w:ind w:left="284"/>
+        <w:rPr>
+          <w:rFonts w:ascii="Consolas" w:hAnsi="Consolas" w:cs="Consolas"/>
+          <w:sz w:val="20"/>
+          <w:szCs w:val="20"/>
+        </w:rPr>
+      </w:pPr>
+      <w:r>
+        <w:rPr>
+          <w:rFonts w:ascii="Consolas" w:hAnsi="Consolas" w:cs="Consolas"/>
+          <w:sz w:val="20"/>
+          <w:szCs w:val="20"/>
+        </w:rPr>
+        <w:t>Cp .env.example .env</w:t>
+      </w:r>
+    </w:p>
+    <w:p>
+      <w:pPr>
+        <w:rPr>
+          <w:sz w:val="22"/>
+        </w:rPr>
+      </w:pPr>
+    </w:p>
+    <w:p>
+      <w:pPr>
+        <w:rPr>
+          <w:sz w:val="22"/>
+        </w:rPr>
+      </w:pPr>
+    </w:p>
+    <w:p>
+      <w:pPr>
+        <w:rPr>
+          <w:sz w:val="22"/>
+        </w:rPr>
+      </w:pPr>
+      <w:r>
+        <w:rPr>
+          <w:noProof/>
+          <w:lang w:val="id-ID" w:eastAsia="id-ID"/>
+          <w14:ligatures w14:val="standardContextual"/>
+        </w:rPr>
+        <w:drawing>
+          <wp:inline distT="0" distB="0" distL="0" distR="0" wp14:anchorId="13E51AD3" wp14:editId="103109BE">
+            <wp:extent cx="5904230" cy="1570355"/>
+            <wp:effectExtent l="0" t="0" r="1270" b="0"/>
+            <wp:docPr id="89" name="Picture 89"/>
+            <wp:cNvGraphicFramePr>
+              <a:graphicFrameLocks xmlns:a="http://schemas.openxmlformats.org/drawingml/2006/main" noChangeAspect="1"/>
+            </wp:cNvGraphicFramePr>
+            <a:graphic xmlns:a="http://schemas.openxmlformats.org/drawingml/2006/main">
+              <a:graphicData uri="http://schemas.openxmlformats.org/drawingml/2006/picture">
+                <pic:pic xmlns:pic="http://schemas.openxmlformats.org/drawingml/2006/picture">
+                  <pic:nvPicPr>
+                    <pic:cNvPr id="1" name=""/>
+                    <pic:cNvPicPr/>
+                  </pic:nvPicPr>
+                  <pic:blipFill>
+                    <a:blip r:embed="rId62"/>
+                    <a:stretch>
+                      <a:fillRect/>
+                    </a:stretch>
+                  </pic:blipFill>
+                  <pic:spPr>
+                    <a:xfrm>
+                      <a:off x="0" y="0"/>
                       <a:ext cx="5904230" cy="1570355"/>
                     </a:xfrm>
                     <a:prstGeom prst="rect">
@@ -9557,7 +9610,7 @@
       </w:pPr>
     </w:p>
     <w:sectPr>
-      <w:footerReference w:type="first" r:id="rId62"/>
+      <w:footerReference w:type="first" r:id="rId63"/>
       <w:pgSz w:w="11906" w:h="16838" w:code="9"/>
       <w:pgMar w:top="851" w:right="907" w:bottom="851" w:left="1701" w:header="0" w:footer="953" w:gutter="0"/>
       <w:pgNumType w:start="1"/>
@@ -9622,7 +9675,7 @@
           <w:rPr>
             <w:noProof/>
           </w:rPr>
-          <w:t>30</w:t>
+          <w:t>20</w:t>
         </w:r>
         <w:r>
           <w:rPr>
@@ -16218,7 +16271,7 @@
 </file>
 
 <file path=customXml/itemProps1.xml><?xml version="1.0" encoding="utf-8"?>
-<ds:datastoreItem xmlns:ds="http://schemas.openxmlformats.org/officeDocument/2006/customXml" ds:itemID="{200C322A-BFFA-4006-B448-2D5EFA98D955}">
+<ds:datastoreItem xmlns:ds="http://schemas.openxmlformats.org/officeDocument/2006/customXml" ds:itemID="{76E1A430-3DAC-49CE-BADE-580465E3DFAB}">
   <ds:schemaRefs>
     <ds:schemaRef ds:uri="http://schemas.openxmlformats.org/officeDocument/2006/bibliography"/>
   </ds:schemaRefs>

</xml_diff>